<commit_message>
Tweak style. Fix some layout.
</commit_message>
<xml_diff>
--- a/index.docx
+++ b/index.docx
@@ -148,15 +148,15 @@
         <w:pStyle w:val="Definition"/>
       </w:pPr>
       <w:r>
-        <w:t xml:space="preserve">As we grew, I transitioned to a dual technical-managerial role, managing ten direct reports (maximum of five at one time).</w:t>
-      </w:r>
-    </w:p>
-    <w:p>
-      <w:pPr>
-        <w:pStyle w:val="Definition"/>
-      </w:pPr>
-      <w:r>
-        <w:t xml:space="preserve">Tech Lead/Manager of the platform team, responsible for the lowest level core technologies in WibiData's architecture as well as our internal build tools and scripts.</w:t>
+        <w:t xml:space="preserve">As we grew, I transitioned to a dual technical-managerial role, managing ten direct reports during my tenure (a maximum of five at one time).</w:t>
+      </w:r>
+    </w:p>
+    <w:p>
+      <w:pPr>
+        <w:pStyle w:val="Definition"/>
+      </w:pPr>
+      <w:r>
+        <w:t xml:space="preserve">My last position was Tech Lead/Manager of the platform team, responsible for the lowest level core technologies in WibiData's architecture as well as our internal build tools and scripts.</w:t>
       </w:r>
     </w:p>
     <w:p>
@@ -339,7 +339,20 @@
         <w:pStyle w:val="Definition"/>
       </w:pPr>
       <w:r>
-        <w:t xml:space="preserve">Advisor: Garth Gibson. * Conducted research in CMU’s Parallel Data Lab group under the programs of the</w:t>
+        <w:t xml:space="preserve">Advisor: Garth Gibson.</w:t>
+      </w:r>
+    </w:p>
+    <w:p>
+      <w:pPr>
+        <w:pStyle w:val="Compact"/>
+        <w:pStyle w:val="Definition"/>
+        <w:numPr>
+          <w:numId w:val="1001"/>
+          <w:ilvl w:val="0"/>
+        </w:numPr>
+      </w:pPr>
+      <w:r>
+        <w:t xml:space="preserve">Conducted research in CMU’s Parallel Data Lab group under the programs of the</w:t>
       </w:r>
       <w:r>
         <w:t xml:space="preserve"> </w:t>
@@ -356,8 +369,145 @@
         <w:t xml:space="preserve"> </w:t>
       </w:r>
       <w:r>
-        <w:t xml:space="preserve">and the [Institute For Reliable High Performance Information Technology] (http://institute.lanl.gov/isti/irhpit). * Benchmarked Flash-based SSDs and evaluated cost efficiency of different hybrid configurations. Papers: http://www.pdl.cmu.edu/PDL-FTP/PDSI/simsa-pdsw08.pdf and http://www.pdl.cmu.edu/PDL-FTP/PDSI/Polte.pdf. Included work inside the Linux kernel. * Collaborated with Los Alamos National Laboratory in the design and implementation of the [Parallel Log-structured File System] (http://institutes.lanl.gov/plfs/). Papers: http://institutes.lanl.gov/plfs/plfs.pdf and http://www.pdsi-scidac.org/events/PDSW09/resources/pdsw09-final9.pdf * Investigated the design of parallel filesystems for HPC built on top of BigTable-like software. Paper: http://www.cs.cmu.edu/~svp/2009hotcloud-tablefs.pdf</w:t>
-      </w:r>
+        <w:t xml:space="preserve">and the</w:t>
+      </w:r>
+      <w:r>
+        <w:t xml:space="preserve"> </w:t>
+      </w:r>
+      <w:hyperlink r:id="rId31">
+        <w:r>
+          <w:rPr>
+            <w:rStyle w:val="Link"/>
+          </w:rPr>
+          <w:t xml:space="preserve">Institute For Reliable High Performance Information Technology</w:t>
+        </w:r>
+      </w:hyperlink>
+      <w:r>
+        <w:t xml:space="preserve">.</w:t>
+      </w:r>
+    </w:p>
+    <w:p>
+      <w:pPr>
+        <w:pStyle w:val="Compact"/>
+        <w:pStyle w:val="Definition"/>
+        <w:numPr>
+          <w:numId w:val="1001"/>
+          <w:ilvl w:val="0"/>
+        </w:numPr>
+      </w:pPr>
+      <w:r>
+        <w:t xml:space="preserve">Benchmarked Flash-based SSDs and evaluated cost efficiency of different hybrid configurations. Papers:</w:t>
+      </w:r>
+      <w:r>
+        <w:t xml:space="preserve"> </w:t>
+      </w:r>
+      <w:hyperlink r:id="rId32">
+        <w:r>
+          <w:rPr>
+            <w:rStyle w:val="Link"/>
+          </w:rPr>
+          <w:t xml:space="preserve">http://www.pdl.cmu.edu/PDL-FTP/PDSI/simsa-pdsw08.pdf</w:t>
+        </w:r>
+      </w:hyperlink>
+      <w:r>
+        <w:t xml:space="preserve"> </w:t>
+      </w:r>
+      <w:r>
+        <w:t xml:space="preserve">and</w:t>
+      </w:r>
+      <w:r>
+        <w:t xml:space="preserve"> </w:t>
+      </w:r>
+      <w:hyperlink r:id="rId33">
+        <w:r>
+          <w:rPr>
+            <w:rStyle w:val="Link"/>
+          </w:rPr>
+          <w:t xml:space="preserve">http://www.pdl.cmu.edu/PDL-FTP/PDSI/Polte.pdf</w:t>
+        </w:r>
+      </w:hyperlink>
+      <w:r>
+        <w:t xml:space="preserve">. Included work inside the Linux kernel.</w:t>
+      </w:r>
+    </w:p>
+    <w:p>
+      <w:pPr>
+        <w:pStyle w:val="Compact"/>
+        <w:pStyle w:val="Definition"/>
+        <w:numPr>
+          <w:numId w:val="1001"/>
+          <w:ilvl w:val="0"/>
+        </w:numPr>
+      </w:pPr>
+      <w:r>
+        <w:t xml:space="preserve">Collaborated with Los Alamos National Laboratory in the design and implementation of the</w:t>
+      </w:r>
+      <w:r>
+        <w:t xml:space="preserve"> </w:t>
+      </w:r>
+      <w:hyperlink r:id="rId34">
+        <w:r>
+          <w:rPr>
+            <w:rStyle w:val="Link"/>
+          </w:rPr>
+          <w:t xml:space="preserve">Parallel Log-structured File System</w:t>
+        </w:r>
+      </w:hyperlink>
+      <w:r>
+        <w:t xml:space="preserve">. Papers:</w:t>
+      </w:r>
+      <w:r>
+        <w:t xml:space="preserve"> </w:t>
+      </w:r>
+      <w:hyperlink r:id="rId35">
+        <w:r>
+          <w:rPr>
+            <w:rStyle w:val="Link"/>
+          </w:rPr>
+          <w:t xml:space="preserve">http://institutes.lanl.gov/plfs/plfs.pdf</w:t>
+        </w:r>
+      </w:hyperlink>
+      <w:r>
+        <w:t xml:space="preserve"> </w:t>
+      </w:r>
+      <w:r>
+        <w:t xml:space="preserve">and</w:t>
+      </w:r>
+      <w:r>
+        <w:t xml:space="preserve"> </w:t>
+      </w:r>
+      <w:hyperlink r:id="rId36">
+        <w:r>
+          <w:rPr>
+            <w:rStyle w:val="Link"/>
+          </w:rPr>
+          <w:t xml:space="preserve">http://www.pdsi-scidac.org/events/PDSW09/resources/pdsw09-final9.pdf</w:t>
+        </w:r>
+      </w:hyperlink>
+    </w:p>
+    <w:p>
+      <w:pPr>
+        <w:pStyle w:val="Compact"/>
+        <w:pStyle w:val="Definition"/>
+        <w:numPr>
+          <w:numId w:val="1001"/>
+          <w:ilvl w:val="0"/>
+        </w:numPr>
+      </w:pPr>
+      <w:r>
+        <w:t xml:space="preserve">Investigated the design of parallel filesystems for HPC built on top of BigTable-like software. Paper:</w:t>
+      </w:r>
+      <w:r>
+        <w:t xml:space="preserve"> </w:t>
+      </w:r>
+      <w:hyperlink r:id="rId37">
+        <w:r>
+          <w:rPr>
+            <w:rStyle w:val="Link"/>
+          </w:rPr>
+          <w:t xml:space="preserve">http://www.cs.cmu.edu/~svp/2009hotcloud-tablefs.pdf</w:t>
+        </w:r>
+      </w:hyperlink>
     </w:p>
     <w:p>
       <w:pPr>
@@ -397,73 +547,120 @@
         <w:pStyle w:val="Compact"/>
         <w:pStyle w:val="Definition"/>
         <w:numPr>
-          <w:numId w:val="1001"/>
+          <w:numId w:val="1002"/>
           <w:ilvl w:val="0"/>
         </w:numPr>
       </w:pPr>
       <w:r>
-        <w:t xml:space="preserve">Independent Research with Prof. Emin Gun Sirer - (2001- 2002) Researched and developed an anonymizing peer-to-peer overlay network based on dining cryptographer nets called ‘Herbivore’. White paper available: http://www.cs.cornell.edu/People/egs/herbivore</w:t>
-      </w:r>
+        <w:t xml:space="preserve">Independent Research with Prof. Emin Gun Sirer - (2001- 2002) Researched and developed an anonymizing peer-to-peer overlay network based on dining cryptographer nets called ‘Herbivore’. White paper available:</w:t>
+      </w:r>
+      <w:r>
+        <w:t xml:space="preserve"> </w:t>
+      </w:r>
+      <w:hyperlink r:id="rId38">
+        <w:r>
+          <w:rPr>
+            <w:rStyle w:val="Link"/>
+          </w:rPr>
+          <w:t xml:space="preserve">http://www.cs.cornell.edu/People/egs/herbivore</w:t>
+        </w:r>
+      </w:hyperlink>
     </w:p>
     <w:p>
       <w:pPr>
         <w:pStyle w:val="Compact"/>
         <w:pStyle w:val="Definition"/>
-        <w:numPr>
-          <w:numId w:val="1001"/>
-          <w:ilvl w:val="0"/>
-        </w:numPr>
-      </w:pPr>
-      <w:r>
-        <w:t xml:space="preserve">Cornell University Neurobiology Department - (2005) Software engineer for audio experimentation and education cross platform workbench program called “Koé”, providing functionality similar to professional synthesis applications, such as Reaktor.</w:t>
-      </w:r>
-    </w:p>
-    <w:p>
-      <w:pPr>
-        <w:pStyle w:val="Heading2"/>
-      </w:pPr>
-      <w:bookmarkStart w:id="31" w:name="hobbies-and-other-activities"/>
-      <w:bookmarkEnd w:id="31"/>
-      <w:r>
-        <w:t xml:space="preserve">Hobbies and Other Activities</w:t>
-      </w:r>
-    </w:p>
-    <w:p>
-      <w:pPr>
         <w:numPr>
           <w:numId w:val="1002"/>
           <w:ilvl w:val="0"/>
         </w:numPr>
       </w:pPr>
       <w:r>
-        <w:t xml:space="preserve">Hiking</w:t>
-      </w:r>
-    </w:p>
-    <w:p>
-      <w:pPr>
+        <w:t xml:space="preserve">Cornell University Neurobiology Department - (2005) Software engineer for audio experimentation and education cross platform workbench program called “Koé”, providing functionality similar to professional synthesis applications, such as Reaktor.</w:t>
+      </w:r>
+    </w:p>
+    <w:p>
+      <w:pPr>
+        <w:pStyle w:val="Heading2"/>
+      </w:pPr>
+      <w:bookmarkStart w:id="39" w:name="hobbies-and-other-activities"/>
+      <w:bookmarkEnd w:id="39"/>
+      <w:r>
+        <w:t xml:space="preserve">Hobbies and Other Activities</w:t>
+      </w:r>
+    </w:p>
+    <w:p>
+      <w:pPr>
+        <w:pStyle w:val="Compact"/>
         <w:numPr>
-          <w:numId w:val="1002"/>
+          <w:numId w:val="1003"/>
           <w:ilvl w:val="0"/>
         </w:numPr>
       </w:pPr>
-      <w:r>
-        <w:t xml:space="preserve">Vegetarian Cooking</w:t>
-      </w:r>
-    </w:p>
-    <w:p>
-      <w:pPr>
+      <w:hyperlink r:id="rId40">
+        <w:r>
+          <w:rPr>
+            <w:rStyle w:val="Link"/>
+          </w:rPr>
+          <w:t xml:space="preserve">Hiking</w:t>
+        </w:r>
+      </w:hyperlink>
+    </w:p>
+    <w:p>
+      <w:pPr>
+        <w:pStyle w:val="Compact"/>
         <w:numPr>
-          <w:numId w:val="1002"/>
+          <w:numId w:val="1003"/>
           <w:ilvl w:val="0"/>
         </w:numPr>
       </w:pPr>
-      <w:r>
-        <w:t xml:space="preserve">My pet</w:t>
-      </w:r>
-      <w:r>
-        <w:t xml:space="preserve"> </w:t>
-      </w:r>
-      <w:hyperlink r:id="rId32">
+      <w:hyperlink r:id="rId41">
+        <w:r>
+          <w:rPr>
+            <w:rStyle w:val="Link"/>
+          </w:rPr>
+          <w:t xml:space="preserve">Vegetarian Cooking</w:t>
+        </w:r>
+      </w:hyperlink>
+    </w:p>
+    <w:p>
+      <w:pPr>
+        <w:pStyle w:val="Compact"/>
+        <w:numPr>
+          <w:numId w:val="1003"/>
+          <w:ilvl w:val="0"/>
+        </w:numPr>
+      </w:pPr>
+      <w:r>
+        <w:t xml:space="preserve">Losing at</w:t>
+      </w:r>
+      <w:r>
+        <w:t xml:space="preserve"> </w:t>
+      </w:r>
+      <w:hyperlink r:id="rId42">
+        <w:r>
+          <w:rPr>
+            <w:rStyle w:val="Link"/>
+          </w:rPr>
+          <w:t xml:space="preserve">Dota</w:t>
+        </w:r>
+      </w:hyperlink>
+    </w:p>
+    <w:p>
+      <w:pPr>
+        <w:pStyle w:val="Compact"/>
+        <w:numPr>
+          <w:numId w:val="1003"/>
+          <w:ilvl w:val="0"/>
+        </w:numPr>
+      </w:pPr>
+      <w:r>
+        <w:t xml:space="preserve">Taking care of my pet</w:t>
+      </w:r>
+      <w:r>
+        <w:t xml:space="preserve"> </w:t>
+      </w:r>
+      <w:hyperlink r:id="rId43">
         <w:r>
           <w:rPr>
             <w:rStyle w:val="Link"/>
@@ -565,7 +762,7 @@
     </w:lvl>
   </w:abstractNum>
   <w:abstractNum w:abstractNumId="990">
-    <w:nsid w:val="7e22279f"/>
+    <w:nsid w:val="24692366"/>
     <w:multiLevelType w:val="multilevel"/>
     <w:lvl w:ilvl="0">
       <w:numFmt w:val="bullet"/>
@@ -646,7 +843,7 @@
     </w:lvl>
   </w:abstractNum>
   <w:abstractNum w:abstractNumId="991">
-    <w:nsid w:val="33d7173f"/>
+    <w:nsid w:val="c784d133"/>
     <w:multiLevelType w:val="multilevel"/>
     <w:lvl w:ilvl="0">
       <w:numFmt w:val="bullet"/>
@@ -736,6 +933,9 @@
     <w:abstractNumId w:val="991"/>
   </w:num>
   <w:num w:numId="1002">
+    <w:abstractNumId w:val="991"/>
+  </w:num>
+  <w:num w:numId="1003">
     <w:abstractNumId w:val="991"/>
   </w:num>
 </w:numbering>

</xml_diff>

<commit_message>
Remove twitter handle since I barely use it.
</commit_message>
<xml_diff>
--- a/index.docx
+++ b/index.docx
@@ -42,7 +42,7 @@
         <w:rPr>
           <w:rStyle w:val="VerbatimChar"/>
         </w:rPr>
-        <w:t xml:space="preserve">Phone: 607-280-3615                                       @squirrel_error</w:t>
+        <w:t xml:space="preserve">Phone: 607-280-3615</w:t>
       </w:r>
     </w:p>
     <w:p>
@@ -762,7 +762,7 @@
     </w:lvl>
   </w:abstractNum>
   <w:abstractNum w:abstractNumId="990">
-    <w:nsid w:val="851a0ed6"/>
+    <w:nsid w:val="a9e6ba34"/>
     <w:multiLevelType w:val="multilevel"/>
     <w:lvl w:ilvl="0">
       <w:numFmt w:val="bullet"/>
@@ -843,7 +843,7 @@
     </w:lvl>
   </w:abstractNum>
   <w:abstractNum w:abstractNumId="991">
-    <w:nsid w:val="14921241"/>
+    <w:nsid w:val="79e8289a"/>
     <w:multiLevelType w:val="multilevel"/>
     <w:lvl w:ilvl="0">
       <w:numFmt w:val="bullet"/>

</xml_diff>

<commit_message>
Adjust CMU degree text.
</commit_message>
<xml_diff>
--- a/index.docx
+++ b/index.docx
@@ -325,7 +325,7 @@
         <w:rPr>
           <w:i/>
         </w:rPr>
-        <w:t xml:space="preserve">Masters Degree in Computer Science at Carnegie Mellon University</w:t>
+        <w:t xml:space="preserve">Masters Degree in Computer Science with partial work towards a PhD at Carnegie Mellon University</w:t>
       </w:r>
       <w:r>
         <w:t xml:space="preserve"> </w:t>
@@ -762,7 +762,7 @@
     </w:lvl>
   </w:abstractNum>
   <w:abstractNum w:abstractNumId="990">
-    <w:nsid w:val="a9e6ba34"/>
+    <w:nsid w:val="f34c85f7"/>
     <w:multiLevelType w:val="multilevel"/>
     <w:lvl w:ilvl="0">
       <w:numFmt w:val="bullet"/>
@@ -843,7 +843,7 @@
     </w:lvl>
   </w:abstractNum>
   <w:abstractNum w:abstractNumId="991">
-    <w:nsid w:val="79e8289a"/>
+    <w:nsid w:val="9079ac9f"/>
     <w:multiLevelType w:val="multilevel"/>
     <w:lvl w:ilvl="0">
       <w:numFmt w:val="bullet"/>

</xml_diff>

<commit_message>
Add a comment about software being used in Production.
</commit_message>
<xml_diff>
--- a/index.docx
+++ b/index.docx
@@ -107,7 +107,7 @@
         <w:pStyle w:val="Definition"/>
       </w:pPr>
       <w:r>
-        <w:t xml:space="preserve">Fourth employee at a Big Data startup that grew to over forty, surviving one name change and three changes to the logo. Technical work was the development of a platform for personalized applications on top of Hadoop, HBase, and Cassandra.</w:t>
+        <w:t xml:space="preserve">Fourth employee at a Big Data startup that grew to over forty, surviving one name change and three changes to the logo. Technical work was the development of a platform for personalized applications on top of Hadoop, HBase, and Cassandra. Our platform was used in production to deliver product recommendations at two large retail customers, including holiday traffic.</w:t>
       </w:r>
     </w:p>
     <w:p>
@@ -762,7 +762,7 @@
     </w:lvl>
   </w:abstractNum>
   <w:abstractNum w:abstractNumId="990">
-    <w:nsid w:val="f34c85f7"/>
+    <w:nsid w:val="d0d0cc81"/>
     <w:multiLevelType w:val="multilevel"/>
     <w:lvl w:ilvl="0">
       <w:numFmt w:val="bullet"/>
@@ -843,7 +843,7 @@
     </w:lvl>
   </w:abstractNum>
   <w:abstractNum w:abstractNumId="991">
-    <w:nsid w:val="9079ac9f"/>
+    <w:nsid w:val="9015bc8b"/>
     <w:multiLevelType w:val="multilevel"/>
     <w:lvl w:ilvl="0">
       <w:numFmt w:val="bullet"/>

</xml_diff>

<commit_message>
Add LinkedIn. Make things more like bullets.
</commit_message>
<xml_diff>
--- a/index.docx
+++ b/index.docx
@@ -42,7 +42,7 @@
         <w:rPr>
           <w:rStyle w:val="VerbatimChar"/>
         </w:rPr>
-        <w:t xml:space="preserve">Phone: 607-280-3615</w:t>
+        <w:t xml:space="preserve">Phone: 607-280-3615                         www.linkedin.com/in/milopolte</w:t>
       </w:r>
     </w:p>
     <w:p>
@@ -104,18 +104,67 @@
     </w:p>
     <w:p>
       <w:pPr>
-        <w:pStyle w:val="Definition"/>
-      </w:pPr>
-      <w:r>
-        <w:t xml:space="preserve">Fourth employee at a Big Data startup that grew to over forty, surviving one name change and three changes to the logo. Technical work was the development of a platform for personalized applications on top of Hadoop, HBase, and Cassandra. Our platform was used in production to deliver product recommendations at two large retail customers, including holiday traffic.</w:t>
-      </w:r>
-    </w:p>
-    <w:p>
-      <w:pPr>
-        <w:pStyle w:val="Definition"/>
-      </w:pPr>
-      <w:r>
-        <w:t xml:space="preserve">I was the project/tech lead on the effort to open source our software stack, responsible for breaking down the entire effort into manageable, prioritized tasks for the team. This was the beginning of the</w:t>
+        <w:pStyle w:val="Compact"/>
+        <w:pStyle w:val="Definition"/>
+        <w:numPr>
+          <w:numId w:val="1001"/>
+          <w:ilvl w:val="0"/>
+        </w:numPr>
+      </w:pPr>
+      <w:r>
+        <w:t xml:space="preserve">Fourth employee at a Big Data startup that grew to over forty</w:t>
+      </w:r>
+    </w:p>
+    <w:p>
+      <w:pPr>
+        <w:pStyle w:val="Compact"/>
+        <w:pStyle w:val="Definition"/>
+        <w:numPr>
+          <w:numId w:val="1001"/>
+          <w:ilvl w:val="0"/>
+        </w:numPr>
+      </w:pPr>
+      <w:r>
+        <w:t xml:space="preserve">Survived one name change and three changes to the logo.</w:t>
+      </w:r>
+    </w:p>
+    <w:p>
+      <w:pPr>
+        <w:pStyle w:val="Compact"/>
+        <w:pStyle w:val="Definition"/>
+        <w:numPr>
+          <w:numId w:val="1001"/>
+          <w:ilvl w:val="0"/>
+        </w:numPr>
+      </w:pPr>
+      <w:r>
+        <w:t xml:space="preserve">Developed a platform for personalized applications on top of Hadoop, HBase, and Cassandra.</w:t>
+      </w:r>
+    </w:p>
+    <w:p>
+      <w:pPr>
+        <w:pStyle w:val="Compact"/>
+        <w:pStyle w:val="Definition"/>
+        <w:numPr>
+          <w:numId w:val="1002"/>
+          <w:ilvl w:val="1"/>
+        </w:numPr>
+      </w:pPr>
+      <w:r>
+        <w:t xml:space="preserve">Our platform was used in production to deliver real-time product recommendations at two large retail customers, including holiday traffic.</w:t>
+      </w:r>
+    </w:p>
+    <w:p>
+      <w:pPr>
+        <w:pStyle w:val="Compact"/>
+        <w:pStyle w:val="Definition"/>
+        <w:numPr>
+          <w:numId w:val="1001"/>
+          <w:ilvl w:val="0"/>
+        </w:numPr>
+      </w:pPr>
+      <w:r>
+        <w:t xml:space="preserve">Project/tech lead on the effort to open source our software stack as the</w:t>
       </w:r>
       <w:r>
         <w:t xml:space="preserve"> </w:t>
@@ -129,7 +178,46 @@
         </w:r>
       </w:hyperlink>
       <w:r>
-        <w:t xml:space="preserve">. Later, I also was the tech lead on our earliest real time scoring component,</w:t>
+        <w:t xml:space="preserve">.</w:t>
+      </w:r>
+    </w:p>
+    <w:p>
+      <w:pPr>
+        <w:pStyle w:val="Compact"/>
+        <w:pStyle w:val="Definition"/>
+        <w:numPr>
+          <w:numId w:val="1003"/>
+          <w:ilvl w:val="1"/>
+        </w:numPr>
+      </w:pPr>
+      <w:r>
+        <w:t xml:space="preserve">Broke down the effort into manageable, prioritized tasks for the team, delivering tested, first releases on schedule.</w:t>
+      </w:r>
+    </w:p>
+    <w:p>
+      <w:pPr>
+        <w:pStyle w:val="Compact"/>
+        <w:pStyle w:val="Definition"/>
+        <w:numPr>
+          <w:numId w:val="1003"/>
+          <w:ilvl w:val="1"/>
+        </w:numPr>
+      </w:pPr>
+      <w:r>
+        <w:t xml:space="preserve">Kiji permitted us to better engage with our community with our own meet-ups, etc.</w:t>
+      </w:r>
+    </w:p>
+    <w:p>
+      <w:pPr>
+        <w:pStyle w:val="Compact"/>
+        <w:pStyle w:val="Definition"/>
+        <w:numPr>
+          <w:numId w:val="1003"/>
+          <w:ilvl w:val="1"/>
+        </w:numPr>
+      </w:pPr>
+      <w:r>
+        <w:t xml:space="preserve">Tech lead on our earliest real time scoring component,</w:t>
       </w:r>
       <w:r>
         <w:t xml:space="preserve"> </w:t>
@@ -142,21 +230,62 @@
           <w:t xml:space="preserve">Kiji Scoring</w:t>
         </w:r>
       </w:hyperlink>
-    </w:p>
-    <w:p>
-      <w:pPr>
-        <w:pStyle w:val="Definition"/>
-      </w:pPr>
-      <w:r>
-        <w:t xml:space="preserve">As we grew, I transitioned to a dual technical-managerial role, managing ten direct reports during my tenure (a maximum of five at one time).</w:t>
-      </w:r>
-    </w:p>
-    <w:p>
-      <w:pPr>
-        <w:pStyle w:val="Definition"/>
-      </w:pPr>
-      <w:r>
-        <w:t xml:space="preserve">My last position was Tech Lead/Manager of the platform team, responsible for the lowest level core technologies in WibiData's architecture as well as our internal build tools and scripts.</w:t>
+      <w:r>
+        <w:t xml:space="preserve"> </w:t>
+      </w:r>
+      <w:r>
+        <w:t xml:space="preserve">that served our first real time recommendations.</w:t>
+      </w:r>
+    </w:p>
+    <w:p>
+      <w:pPr>
+        <w:pStyle w:val="Definition"/>
+        <w:numPr>
+          <w:numId w:val="1001"/>
+          <w:ilvl w:val="0"/>
+        </w:numPr>
+      </w:pPr>
+      <w:r>
+        <w:t xml:space="preserve">Transitioned to a dual technical-managerial role and managed ten direct reports during my tenure (a maximum of five at one time).</w:t>
+      </w:r>
+    </w:p>
+    <w:p>
+      <w:pPr>
+        <w:pStyle w:val="Compact"/>
+        <w:pStyle w:val="Definition"/>
+        <w:numPr>
+          <w:numId w:val="1001"/>
+          <w:ilvl w:val="0"/>
+        </w:numPr>
+      </w:pPr>
+      <w:r>
+        <w:t xml:space="preserve">Tech Lead/Manager of the platform team.</w:t>
+      </w:r>
+    </w:p>
+    <w:p>
+      <w:pPr>
+        <w:pStyle w:val="Compact"/>
+        <w:pStyle w:val="Definition"/>
+        <w:numPr>
+          <w:numId w:val="1004"/>
+          <w:ilvl w:val="1"/>
+        </w:numPr>
+      </w:pPr>
+      <w:r>
+        <w:t xml:space="preserve">Responsible for the foundational layers of our stack.</w:t>
+      </w:r>
+    </w:p>
+    <w:p>
+      <w:pPr>
+        <w:pStyle w:val="Compact"/>
+        <w:pStyle w:val="Definition"/>
+        <w:numPr>
+          <w:numId w:val="1004"/>
+          <w:ilvl w:val="1"/>
+        </w:numPr>
+      </w:pPr>
+      <w:r>
+        <w:t xml:space="preserve">Developed and help design internal build tools and scripts that reduced compile time and improved engineer productivity.</w:t>
       </w:r>
     </w:p>
     <w:p>
@@ -175,7 +304,7 @@
         <w:rPr>
           <w:i/>
         </w:rPr>
-        <w:t xml:space="preserve">Software Engineer at</w:t>
+        <w:t xml:space="preserve">Software Engineer internship at</w:t>
       </w:r>
       <w:r>
         <w:rPr>
@@ -201,10 +330,15 @@
     </w:p>
     <w:p>
       <w:pPr>
-        <w:pStyle w:val="Definition"/>
-      </w:pPr>
-      <w:r>
-        <w:t xml:space="preserve">Internship after leaving grad school. Relevant project work was the instrumentation of a FreeBSD kernel driver to implement QoS I/O scheduling in network attached storage devices for our parallel, distributed filesystem.</w:t>
+        <w:pStyle w:val="Compact"/>
+        <w:pStyle w:val="Definition"/>
+        <w:numPr>
+          <w:numId w:val="1005"/>
+          <w:ilvl w:val="0"/>
+        </w:numPr>
+      </w:pPr>
+      <w:r>
+        <w:t xml:space="preserve">Project work towards instrumenting a FreeBSD kernel driver to implement QoS I/O scheduling in network attached storage devices for our parallel, distributed filesystem.</w:t>
       </w:r>
     </w:p>
     <w:p>
@@ -227,11 +361,23 @@
     </w:p>
     <w:p>
       <w:pPr>
-        <w:pStyle w:val="Compact"/>
-        <w:pStyle w:val="Definition"/>
-      </w:pPr>
-      <w:r>
-        <w:t xml:space="preserve">Most of my recent technological work has been in Python. Author of devtools and small build components, e.g.</w:t>
+        <w:pStyle w:val="Definition"/>
+      </w:pPr>
+      <w:r>
+        <w:t xml:space="preserve">My most recent projects have been in Python.</w:t>
+      </w:r>
+    </w:p>
+    <w:p>
+      <w:pPr>
+        <w:pStyle w:val="Compact"/>
+        <w:pStyle w:val="Definition"/>
+        <w:numPr>
+          <w:numId w:val="1006"/>
+          <w:ilvl w:val="0"/>
+        </w:numPr>
+      </w:pPr>
+      <w:r>
+        <w:t xml:space="preserve">Authored devtools and simple but helpful build components, e.g.</w:t>
       </w:r>
       <w:r>
         <w:t xml:space="preserve"> </w:t>
@@ -245,7 +391,10 @@
         </w:r>
       </w:hyperlink>
       <w:r>
-        <w:t xml:space="preserve">.</w:t>
+        <w:t xml:space="preserve"> </w:t>
+      </w:r>
+      <w:r>
+        <w:t xml:space="preserve">which we used internally at WibiData to cache and share build artifacts.</w:t>
       </w:r>
     </w:p>
     <w:p>
@@ -275,11 +424,36 @@
     </w:p>
     <w:p>
       <w:pPr>
-        <w:pStyle w:val="Compact"/>
-        <w:pStyle w:val="Definition"/>
-      </w:pPr>
-      <w:r>
-        <w:t xml:space="preserve">I've used a variety of technologies in the Hadoop ecosystem for model training and analytics: MapReduce, Yarn, HBase, Hive, Scaldng, etc. This space is always moving and I've had to port our ecosystem to different versions of the Cloudera Distribution of Hadoop and others, dealing with the bugs and changes along the way.</w:t>
+        <w:pStyle w:val="Definition"/>
+      </w:pPr>
+      <w:r>
+        <w:t xml:space="preserve">I've used a variety of technologies in the Hadoop ecosystem for model training and analytics: MapReduce, Yarn, HBase, Hive, Scalding, etc.</w:t>
+      </w:r>
+    </w:p>
+    <w:p>
+      <w:pPr>
+        <w:pStyle w:val="Compact"/>
+        <w:pStyle w:val="Definition"/>
+        <w:numPr>
+          <w:numId w:val="1007"/>
+          <w:ilvl w:val="0"/>
+        </w:numPr>
+      </w:pPr>
+      <w:r>
+        <w:t xml:space="preserve">Ported our ecosystem to different versions of the Cloudera Distribution of Hadoop and others, dealing with the bugs and changes along the way.</w:t>
+      </w:r>
+    </w:p>
+    <w:p>
+      <w:pPr>
+        <w:pStyle w:val="Compact"/>
+        <w:pStyle w:val="Definition"/>
+        <w:numPr>
+          <w:numId w:val="1007"/>
+          <w:ilvl w:val="0"/>
+        </w:numPr>
+      </w:pPr>
+      <w:r>
+        <w:t xml:space="preserve">Debugged numerous grungy issues in HBase ecosystem, such as ZooKeeper references, unblocking coworkers.</w:t>
       </w:r>
     </w:p>
     <w:p>
@@ -292,11 +466,49 @@
     </w:p>
     <w:p>
       <w:pPr>
-        <w:pStyle w:val="Compact"/>
-        <w:pStyle w:val="Definition"/>
-      </w:pPr>
-      <w:r>
-        <w:t xml:space="preserve">I was one of the first scrum masters at WibiData. Led Sprint Planning for platform team. Experienced in a culture of culture of code reviews, code style guides, etc. Owned the effort on writing our Python style guide.</w:t>
+        <w:pStyle w:val="Definition"/>
+      </w:pPr>
+      <w:r>
+        <w:t xml:space="preserve">I was one of the first scrum masters at WibiData. Everyone does it differently.</w:t>
+      </w:r>
+    </w:p>
+    <w:p>
+      <w:pPr>
+        <w:pStyle w:val="Compact"/>
+        <w:pStyle w:val="Definition"/>
+        <w:numPr>
+          <w:numId w:val="1008"/>
+          <w:ilvl w:val="0"/>
+        </w:numPr>
+      </w:pPr>
+      <w:r>
+        <w:t xml:space="preserve">Led Sprint Planning for platform team, working with Product to prioritize tasks.</w:t>
+      </w:r>
+    </w:p>
+    <w:p>
+      <w:pPr>
+        <w:pStyle w:val="Compact"/>
+        <w:pStyle w:val="Definition"/>
+        <w:numPr>
+          <w:numId w:val="1008"/>
+          <w:ilvl w:val="0"/>
+        </w:numPr>
+      </w:pPr>
+      <w:r>
+        <w:t xml:space="preserve">Experienced in a culture of culture of code reviews, code style guides, etc.</w:t>
+      </w:r>
+    </w:p>
+    <w:p>
+      <w:pPr>
+        <w:pStyle w:val="Compact"/>
+        <w:pStyle w:val="Definition"/>
+        <w:numPr>
+          <w:numId w:val="1008"/>
+          <w:ilvl w:val="0"/>
+        </w:numPr>
+      </w:pPr>
+      <w:r>
+        <w:t xml:space="preserve">Owned the effort on writing our Python style guide.</w:t>
       </w:r>
     </w:p>
     <w:p>
@@ -347,7 +559,7 @@
         <w:pStyle w:val="Compact"/>
         <w:pStyle w:val="Definition"/>
         <w:numPr>
-          <w:numId w:val="1001"/>
+          <w:numId w:val="1009"/>
           <w:ilvl w:val="0"/>
         </w:numPr>
       </w:pPr>
@@ -391,7 +603,7 @@
         <w:pStyle w:val="Compact"/>
         <w:pStyle w:val="Definition"/>
         <w:numPr>
-          <w:numId w:val="1001"/>
+          <w:numId w:val="1009"/>
           <w:ilvl w:val="0"/>
         </w:numPr>
       </w:pPr>
@@ -435,7 +647,7 @@
         <w:pStyle w:val="Compact"/>
         <w:pStyle w:val="Definition"/>
         <w:numPr>
-          <w:numId w:val="1001"/>
+          <w:numId w:val="1009"/>
           <w:ilvl w:val="0"/>
         </w:numPr>
       </w:pPr>
@@ -490,7 +702,7 @@
         <w:pStyle w:val="Compact"/>
         <w:pStyle w:val="Definition"/>
         <w:numPr>
-          <w:numId w:val="1001"/>
+          <w:numId w:val="1009"/>
           <w:ilvl w:val="0"/>
         </w:numPr>
       </w:pPr>
@@ -547,7 +759,7 @@
         <w:pStyle w:val="Compact"/>
         <w:pStyle w:val="Definition"/>
         <w:numPr>
-          <w:numId w:val="1002"/>
+          <w:numId w:val="1010"/>
           <w:ilvl w:val="0"/>
         </w:numPr>
       </w:pPr>
@@ -571,7 +783,7 @@
         <w:pStyle w:val="Compact"/>
         <w:pStyle w:val="Definition"/>
         <w:numPr>
-          <w:numId w:val="1002"/>
+          <w:numId w:val="1010"/>
           <w:ilvl w:val="0"/>
         </w:numPr>
       </w:pPr>
@@ -593,7 +805,7 @@
       <w:pPr>
         <w:pStyle w:val="Compact"/>
         <w:numPr>
-          <w:numId w:val="1003"/>
+          <w:numId w:val="1011"/>
           <w:ilvl w:val="0"/>
         </w:numPr>
       </w:pPr>
@@ -610,7 +822,7 @@
       <w:pPr>
         <w:pStyle w:val="Compact"/>
         <w:numPr>
-          <w:numId w:val="1003"/>
+          <w:numId w:val="1011"/>
           <w:ilvl w:val="0"/>
         </w:numPr>
       </w:pPr>
@@ -627,7 +839,7 @@
       <w:pPr>
         <w:pStyle w:val="Compact"/>
         <w:numPr>
-          <w:numId w:val="1003"/>
+          <w:numId w:val="1011"/>
           <w:ilvl w:val="0"/>
         </w:numPr>
       </w:pPr>
@@ -650,12 +862,12 @@
       <w:pPr>
         <w:pStyle w:val="Compact"/>
         <w:numPr>
-          <w:numId w:val="1003"/>
-          <w:ilvl w:val="0"/>
-        </w:numPr>
-      </w:pPr>
-      <w:r>
-        <w:t xml:space="preserve">Taking care of my pet</w:t>
+          <w:numId w:val="1011"/>
+          <w:ilvl w:val="0"/>
+        </w:numPr>
+      </w:pPr>
+      <w:r>
+        <w:t xml:space="preserve">My pet</w:t>
       </w:r>
       <w:r>
         <w:t xml:space="preserve"> </w:t>
@@ -762,7 +974,7 @@
     </w:lvl>
   </w:abstractNum>
   <w:abstractNum w:abstractNumId="990">
-    <w:nsid w:val="d0d0cc81"/>
+    <w:nsid w:val="19884a1e"/>
     <w:multiLevelType w:val="multilevel"/>
     <w:lvl w:ilvl="0">
       <w:numFmt w:val="bullet"/>
@@ -843,7 +1055,7 @@
     </w:lvl>
   </w:abstractNum>
   <w:abstractNum w:abstractNumId="991">
-    <w:nsid w:val="9015bc8b"/>
+    <w:nsid w:val="bbdfc1c7"/>
     <w:multiLevelType w:val="multilevel"/>
     <w:lvl w:ilvl="0">
       <w:numFmt w:val="bullet"/>
@@ -936,6 +1148,30 @@
     <w:abstractNumId w:val="991"/>
   </w:num>
   <w:num w:numId="1003">
+    <w:abstractNumId w:val="991"/>
+  </w:num>
+  <w:num w:numId="1004">
+    <w:abstractNumId w:val="991"/>
+  </w:num>
+  <w:num w:numId="1005">
+    <w:abstractNumId w:val="991"/>
+  </w:num>
+  <w:num w:numId="1006">
+    <w:abstractNumId w:val="991"/>
+  </w:num>
+  <w:num w:numId="1007">
+    <w:abstractNumId w:val="991"/>
+  </w:num>
+  <w:num w:numId="1008">
+    <w:abstractNumId w:val="991"/>
+  </w:num>
+  <w:num w:numId="1009">
+    <w:abstractNumId w:val="991"/>
+  </w:num>
+  <w:num w:numId="1010">
+    <w:abstractNumId w:val="991"/>
+  </w:num>
+  <w:num w:numId="1011">
     <w:abstractNumId w:val="991"/>
   </w:num>
 </w:numbering>

</xml_diff>

<commit_message>
Fix various feedback issues.
</commit_message>
<xml_diff>
--- a/index.docx
+++ b/index.docx
@@ -411,7 +411,7 @@
         <w:pStyle w:val="Definition"/>
       </w:pPr>
       <w:r>
-        <w:t xml:space="preserve">Experienced coding distributed applications and map-reduce programs in Java. I've also used Scala but am less familiar with it.</w:t>
+        <w:t xml:space="preserve">I am experienced in coding distributed applications and map-reduce programs in Java. I've also used Scala but am less familiar with it.</w:t>
       </w:r>
     </w:p>
     <w:p>
@@ -461,7 +461,7 @@
         <w:pStyle w:val="DefinitionTerm"/>
       </w:pPr>
       <w:r>
-        <w:t xml:space="preserve">SCRUM and hygienic coding</w:t>
+        <w:t xml:space="preserve">Scrum and hygienic coding</w:t>
       </w:r>
     </w:p>
     <w:p>
@@ -495,7 +495,7 @@
         </w:numPr>
       </w:pPr>
       <w:r>
-        <w:t xml:space="preserve">Experienced in a culture of culture of code reviews, code style guides, etc.</w:t>
+        <w:t xml:space="preserve">Participated in our culture of code reviews, code style guides, etc.</w:t>
       </w:r>
     </w:p>
     <w:p>
@@ -764,7 +764,7 @@
         </w:numPr>
       </w:pPr>
       <w:r>
-        <w:t xml:space="preserve">Independent Research with Prof. Emin Gun Sirer - (2001- 2002) Researched and developed an anonymizing peer-to-peer overlay network based on dining cryptographer nets called ‘Herbivore’. White paper available:</w:t>
+        <w:t xml:space="preserve">Independent Research with Prof. Emin Gun Sirer - (2001- 2002) Researched and developed an anonymizing peer-to-peer overlay network based on dining cryptographer nets called ‘Herbivore’. White paper:</w:t>
       </w:r>
       <w:r>
         <w:t xml:space="preserve"> </w:t>
@@ -788,7 +788,7 @@
         </w:numPr>
       </w:pPr>
       <w:r>
-        <w:t xml:space="preserve">Cornell University Neurobiology Department - (2005) Software engineer for audio experimentation and education cross platform workbench program called “Koé”, providing functionality similar to professional synthesis applications, such as Reaktor.</w:t>
+        <w:t xml:space="preserve">Cornell University Neurobiology Department - (2005) Worked as a software engineer on an audio research and education workbench program called “Koé”, providing functionality similar to professional synthesis applications, such as Reaktor.</w:t>
       </w:r>
     </w:p>
     <w:p>
@@ -974,7 +974,7 @@
     </w:lvl>
   </w:abstractNum>
   <w:abstractNum w:abstractNumId="990">
-    <w:nsid w:val="42773f86"/>
+    <w:nsid w:val="2b86d863"/>
     <w:multiLevelType w:val="multilevel"/>
     <w:lvl w:ilvl="0">
       <w:numFmt w:val="bullet"/>
@@ -1055,7 +1055,7 @@
     </w:lvl>
   </w:abstractNum>
   <w:abstractNum w:abstractNumId="991">
-    <w:nsid w:val="24137470"/>
+    <w:nsid w:val="f5116a3e"/>
     <w:multiLevelType w:val="multilevel"/>
     <w:lvl w:ilvl="0">
       <w:numFmt w:val="bullet"/>

</xml_diff>

<commit_message>
Run generate for new resume
</commit_message>
<xml_diff>
--- a/index.docx
+++ b/index.docx
@@ -79,7 +79,84 @@
         <w:pStyle w:val="DefinitionTerm"/>
       </w:pPr>
       <w:r>
-        <w:t xml:space="preserve">May 2015 - Present</w:t>
+        <w:t xml:space="preserve">Jan 2017 - April 2020</w:t>
+      </w:r>
+    </w:p>
+    <w:p>
+      <w:pPr>
+        <w:pStyle w:val="Compact"/>
+        <w:pStyle w:val="Definition"/>
+      </w:pPr>
+      <w:r>
+        <w:rPr>
+          <w:i/>
+        </w:rPr>
+        <w:t xml:space="preserve">Senior Software Engineer at</w:t>
+      </w:r>
+      <w:r>
+        <w:rPr>
+          <w:i/>
+        </w:rPr>
+        <w:t xml:space="preserve"> </w:t>
+      </w:r>
+      <w:hyperlink r:id="rId23">
+        <w:r>
+          <w:rPr>
+            <w:rStyle w:val="Hyperlink"/>
+            <w:i/>
+          </w:rPr>
+          <w:t xml:space="preserve">TraceGenomics Inc.</w:t>
+        </w:r>
+      </w:hyperlink>
+      <w:r>
+        <w:t xml:space="preserve"> </w:t>
+      </w:r>
+      <w:r>
+        <w:t xml:space="preserve">(Burlingame, Californa)</w:t>
+      </w:r>
+      <w:r>
+        <w:t xml:space="preserve"> </w:t>
+      </w:r>
+      <w:r>
+        <w:t xml:space="preserve">* Designed and implemented the backend pipeline and software stack for analyzing genomic</w:t>
+      </w:r>
+      <w:r>
+        <w:t xml:space="preserve"> </w:t>
+      </w:r>
+      <w:r>
+        <w:t xml:space="preserve">information using parallel computing, reducing compute time from days to minutes.</w:t>
+      </w:r>
+      <w:r>
+        <w:t xml:space="preserve"> </w:t>
+      </w:r>
+      <w:r>
+        <w:t xml:space="preserve">* Advised and mentored the engineering team as the most senior engineer for 3 years.</w:t>
+      </w:r>
+      <w:r>
+        <w:t xml:space="preserve"> </w:t>
+      </w:r>
+      <w:r>
+        <w:t xml:space="preserve">* Optimized cloud computing to save over 70% per month on compute costs.</w:t>
+      </w:r>
+      <w:r>
+        <w:t xml:space="preserve"> </w:t>
+      </w:r>
+      <w:r>
+        <w:t xml:space="preserve">* Acted as the security engineer on the team; deployed security practices and firewall</w:t>
+      </w:r>
+      <w:r>
+        <w:t xml:space="preserve"> </w:t>
+      </w:r>
+      <w:r>
+        <w:t xml:space="preserve">infrastructure, investigated hacking and phishing attempts, managed company accounts.</w:t>
+      </w:r>
+    </w:p>
+    <w:p>
+      <w:pPr>
+        <w:pStyle w:val="DefinitionTerm"/>
+      </w:pPr>
+      <w:r>
+        <w:t xml:space="preserve">May 2015 - Dec 2016</w:t>
       </w:r>
     </w:p>
     <w:p>
@@ -98,7 +175,7 @@
         </w:rPr>
         <w:t xml:space="preserve"> </w:t>
       </w:r>
-      <w:hyperlink r:id="rId23">
+      <w:hyperlink r:id="rId24">
         <w:r>
           <w:rPr>
             <w:rStyle w:val="Hyperlink"/>
@@ -195,7 +272,7 @@
         <w:pStyle w:val="DefinitionTerm"/>
       </w:pPr>
       <w:r>
-        <w:t xml:space="preserve">2012 - Feb 2015</w:t>
+        <w:t xml:space="preserve">Jan 2012 - Feb 2015</w:t>
       </w:r>
     </w:p>
     <w:p>
@@ -214,7 +291,7 @@
         </w:rPr>
         <w:t xml:space="preserve"> </w:t>
       </w:r>
-      <w:hyperlink r:id="rId24">
+      <w:hyperlink r:id="rId25">
         <w:r>
           <w:rPr>
             <w:rStyle w:val="Hyperlink"/>
@@ -253,7 +330,38 @@
         </w:numPr>
       </w:pPr>
       <w:r>
-        <w:t xml:space="preserve">Survived one name change and three changes to the logo.</w:t>
+        <w:t xml:space="preserve">Developed a platform for personalized applications on top of Hadoop,</w:t>
+      </w:r>
+      <w:r>
+        <w:t xml:space="preserve"> </w:t>
+      </w:r>
+      <w:r>
+        <w:t xml:space="preserve">HBase, and Cassandra.</w:t>
+      </w:r>
+    </w:p>
+    <w:p>
+      <w:pPr>
+        <w:pStyle w:val="Compact"/>
+        <w:pStyle w:val="Definition"/>
+        <w:numPr>
+          <w:numId w:val="1004"/>
+          <w:ilvl w:val="1"/>
+        </w:numPr>
+      </w:pPr>
+      <w:r>
+        <w:t xml:space="preserve">Our platform was used in production to deliver real-time</w:t>
+      </w:r>
+      <w:r>
+        <w:t xml:space="preserve"> </w:t>
+      </w:r>
+      <w:r>
+        <w:t xml:space="preserve">product recommendations at two large retail customers, including holiday</w:t>
+      </w:r>
+      <w:r>
+        <w:t xml:space="preserve"> </w:t>
+      </w:r>
+      <w:r>
+        <w:t xml:space="preserve">traffic.</w:t>
       </w:r>
     </w:p>
     <w:p>
@@ -266,56 +374,12 @@
         </w:numPr>
       </w:pPr>
       <w:r>
-        <w:t xml:space="preserve">Developed a platform for personalized applications on top of Hadoop,</w:t>
-      </w:r>
-      <w:r>
-        <w:t xml:space="preserve"> </w:t>
-      </w:r>
-      <w:r>
-        <w:t xml:space="preserve">HBase, and Cassandra.</w:t>
-      </w:r>
-    </w:p>
-    <w:p>
-      <w:pPr>
-        <w:pStyle w:val="Compact"/>
-        <w:pStyle w:val="Definition"/>
-        <w:numPr>
-          <w:numId w:val="1004"/>
-          <w:ilvl w:val="1"/>
-        </w:numPr>
-      </w:pPr>
-      <w:r>
-        <w:t xml:space="preserve">Our platform was used in production to deliver real-time</w:t>
-      </w:r>
-      <w:r>
-        <w:t xml:space="preserve"> </w:t>
-      </w:r>
-      <w:r>
-        <w:t xml:space="preserve">product recommendations at two large retail customers, including holiday</w:t>
-      </w:r>
-      <w:r>
-        <w:t xml:space="preserve"> </w:t>
-      </w:r>
-      <w:r>
-        <w:t xml:space="preserve">traffic.</w:t>
-      </w:r>
-    </w:p>
-    <w:p>
-      <w:pPr>
-        <w:pStyle w:val="Compact"/>
-        <w:pStyle w:val="Definition"/>
-        <w:numPr>
-          <w:numId w:val="1003"/>
-          <w:ilvl w:val="0"/>
-        </w:numPr>
-      </w:pPr>
-      <w:r>
         <w:t xml:space="preserve">Project/tech lead on the effort to open source our software stack as the</w:t>
       </w:r>
       <w:r>
         <w:t xml:space="preserve"> </w:t>
       </w:r>
-      <w:hyperlink r:id="rId25">
+      <w:hyperlink r:id="rId26">
         <w:r>
           <w:rPr>
             <w:rStyle w:val="Hyperlink"/>
@@ -380,7 +444,7 @@
       <w:r>
         <w:t xml:space="preserve"> </w:t>
       </w:r>
-      <w:hyperlink r:id="rId26">
+      <w:hyperlink r:id="rId27">
         <w:r>
           <w:rPr>
             <w:rStyle w:val="Hyperlink"/>
@@ -469,7 +533,7 @@
         <w:pStyle w:val="DefinitionTerm"/>
       </w:pPr>
       <w:r>
-        <w:t xml:space="preserve">2011 (3 months)</w:t>
+        <w:t xml:space="preserve">Summer 2011 (3 months)</w:t>
       </w:r>
     </w:p>
     <w:p>
@@ -488,7 +552,7 @@
         </w:rPr>
         <w:t xml:space="preserve"> </w:t>
       </w:r>
-      <w:hyperlink r:id="rId27">
+      <w:hyperlink r:id="rId28">
         <w:r>
           <w:rPr>
             <w:rStyle w:val="Hyperlink"/>
@@ -533,8 +597,8 @@
       <w:pPr>
         <w:pStyle w:val="Heading2"/>
       </w:pPr>
-      <w:bookmarkStart w:id="28" w:name="technologies-and-skills"/>
-      <w:bookmarkEnd w:id="28"/>
+      <w:bookmarkStart w:id="29" w:name="technologies-and-skills"/>
+      <w:bookmarkEnd w:id="29"/>
       <w:r>
         <w:t xml:space="preserve">Technologies and Skills</w:t>
       </w:r>
@@ -569,28 +633,34 @@
     </w:p>
     <w:p>
       <w:pPr>
+        <w:pStyle w:val="Compact"/>
         <w:pStyle w:val="Definition"/>
       </w:pPr>
       <w:r>
         <w:t xml:space="preserve">I've used python at just about every company for scripting as well as systems coding.</w:t>
       </w:r>
-    </w:p>
-    <w:p>
-      <w:pPr>
-        <w:pStyle w:val="Compact"/>
-        <w:pStyle w:val="Definition"/>
-        <w:numPr>
-          <w:numId w:val="1008"/>
-          <w:ilvl w:val="0"/>
-        </w:numPr>
-      </w:pPr>
-      <w:r>
-        <w:t xml:space="preserve">Authored devtools and simple but helpful build components, e.g.</w:t>
-      </w:r>
-      <w:r>
-        <w:t xml:space="preserve"> </w:t>
-      </w:r>
-      <w:hyperlink r:id="rId29">
+      <w:r>
+        <w:t xml:space="preserve"> </w:t>
+      </w:r>
+      <w:r>
+        <w:t xml:space="preserve">* Wrote data pipelines of workers running bioinformatics on a queue of work items</w:t>
+      </w:r>
+      <w:r>
+        <w:t xml:space="preserve"> </w:t>
+      </w:r>
+      <w:r>
+        <w:t xml:space="preserve">* Slack bots for alerting and integrations with external services such as Google sheets</w:t>
+      </w:r>
+      <w:r>
+        <w:t xml:space="preserve"> </w:t>
+      </w:r>
+      <w:r>
+        <w:t xml:space="preserve">* Authored devtools and simple but helpful build components, e.g.</w:t>
+      </w:r>
+      <w:r>
+        <w:t xml:space="preserve"> </w:t>
+      </w:r>
+      <w:hyperlink r:id="rId30">
         <w:r>
           <w:rPr>
             <w:rStyle w:val="Hyperlink"/>
@@ -610,6 +680,69 @@
       <w:r>
         <w:t xml:space="preserve">share build artifacts.</w:t>
       </w:r>
+      <w:r>
+        <w:t xml:space="preserve"> </w:t>
+      </w:r>
+      <w:r>
+        <w:t xml:space="preserve">* Worked on large Python-based backend systems such as Dropbox's Python based blockstore</w:t>
+      </w:r>
+      <w:r>
+        <w:t xml:space="preserve"> </w:t>
+      </w:r>
+      <w:r>
+        <w:t xml:space="preserve">service and our 'Drone' job scheduler for Hadoop jobs.</w:t>
+      </w:r>
+    </w:p>
+    <w:p>
+      <w:pPr>
+        <w:pStyle w:val="DefinitionTerm"/>
+      </w:pPr>
+      <w:r>
+        <w:t xml:space="preserve">Java</w:t>
+      </w:r>
+    </w:p>
+    <w:p>
+      <w:pPr>
+        <w:pStyle w:val="Compact"/>
+        <w:pStyle w:val="Definition"/>
+      </w:pPr>
+      <w:r>
+        <w:t xml:space="preserve">I am experienced in coding distributed applications and map-reduce programs</w:t>
+      </w:r>
+      <w:r>
+        <w:t xml:space="preserve"> </w:t>
+      </w:r>
+      <w:r>
+        <w:t xml:space="preserve">in Java. For example, it's what I used primarily at Dropbox for our new Data APIs written</w:t>
+      </w:r>
+      <w:r>
+        <w:t xml:space="preserve"> </w:t>
+      </w:r>
+      <w:r>
+        <w:t xml:space="preserve">as DropWizard applications.</w:t>
+      </w:r>
+    </w:p>
+    <w:p>
+      <w:pPr>
+        <w:pStyle w:val="DefinitionTerm"/>
+      </w:pPr>
+      <w:r>
+        <w:t xml:space="preserve">Hadoop Stack</w:t>
+      </w:r>
+    </w:p>
+    <w:p>
+      <w:pPr>
+        <w:pStyle w:val="Definition"/>
+      </w:pPr>
+      <w:r>
+        <w:t xml:space="preserve">I've used a variety of technologies in the Hadoop ecosystem for model</w:t>
+      </w:r>
+      <w:r>
+        <w:t xml:space="preserve"> </w:t>
+      </w:r>
+      <w:r>
+        <w:t xml:space="preserve">training and analytics: MapReduce, Yarn, HBase, Hive, Scalding, etc.</w:t>
+      </w:r>
     </w:p>
     <w:p>
       <w:pPr>
@@ -621,13 +754,51 @@
         </w:numPr>
       </w:pPr>
       <w:r>
-        <w:t xml:space="preserve">Worked on large Python-based backend systems such as Dropbox's Python based blockstore</w:t>
-      </w:r>
-      <w:r>
-        <w:t xml:space="preserve"> </w:t>
-      </w:r>
-      <w:r>
-        <w:t xml:space="preserve">service and our 'Drone' job scheduler for Hadoop jobs.</w:t>
+        <w:t xml:space="preserve">Ported Wibi's ecosystem to different versions of the Cloudera Distribution</w:t>
+      </w:r>
+      <w:r>
+        <w:t xml:space="preserve"> </w:t>
+      </w:r>
+      <w:r>
+        <w:t xml:space="preserve">of Hadoop and others, dealing with the bugs and changes along the way.</w:t>
+      </w:r>
+    </w:p>
+    <w:p>
+      <w:pPr>
+        <w:pStyle w:val="Compact"/>
+        <w:pStyle w:val="Definition"/>
+        <w:numPr>
+          <w:numId w:val="1008"/>
+          <w:ilvl w:val="0"/>
+        </w:numPr>
+      </w:pPr>
+      <w:r>
+        <w:t xml:space="preserve">Debugged numerous grungy issues in HBase ecosystem, such as ZooKeeper</w:t>
+      </w:r>
+      <w:r>
+        <w:t xml:space="preserve"> </w:t>
+      </w:r>
+      <w:r>
+        <w:t xml:space="preserve">references, unblocking coworkers.</w:t>
+      </w:r>
+    </w:p>
+    <w:p>
+      <w:pPr>
+        <w:pStyle w:val="Compact"/>
+        <w:pStyle w:val="Definition"/>
+        <w:numPr>
+          <w:numId w:val="1008"/>
+          <w:ilvl w:val="0"/>
+        </w:numPr>
+      </w:pPr>
+      <w:r>
+        <w:t xml:space="preserve">Put in yet more grunge-work hours on Dropbox's giant Hive cluster,</w:t>
+      </w:r>
+      <w:r>
+        <w:t xml:space="preserve"> </w:t>
+      </w:r>
+      <w:r>
+        <w:t xml:space="preserve">migrating namenodes on a live cluster, debugging subtle Zookeeper locks, etc.</w:t>
       </w:r>
     </w:p>
     <w:p>
@@ -635,28 +806,52 @@
         <w:pStyle w:val="DefinitionTerm"/>
       </w:pPr>
       <w:r>
-        <w:t xml:space="preserve">Java</w:t>
-      </w:r>
-    </w:p>
-    <w:p>
-      <w:pPr>
-        <w:pStyle w:val="Compact"/>
-        <w:pStyle w:val="Definition"/>
-      </w:pPr>
-      <w:r>
-        <w:t xml:space="preserve">I am experienced in coding distributed applications and map-reduce programs</w:t>
-      </w:r>
-      <w:r>
-        <w:t xml:space="preserve"> </w:t>
-      </w:r>
-      <w:r>
-        <w:t xml:space="preserve">in Java. For example, it's what I use primarily at Dropbox for our new Data APIs written</w:t>
-      </w:r>
-      <w:r>
-        <w:t xml:space="preserve"> </w:t>
-      </w:r>
-      <w:r>
-        <w:t xml:space="preserve">as DropWizard applications.</w:t>
+        <w:t xml:space="preserve">Amazon Web Services</w:t>
+      </w:r>
+    </w:p>
+    <w:p>
+      <w:pPr>
+        <w:pStyle w:val="Compact"/>
+        <w:pStyle w:val="Definition"/>
+      </w:pPr>
+      <w:r>
+        <w:t xml:space="preserve">At TraceGenomics, we used Amazon's cloud platform for most of our infrastructure</w:t>
+      </w:r>
+      <w:r>
+        <w:t xml:space="preserve"> </w:t>
+      </w:r>
+      <w:r>
+        <w:t xml:space="preserve">* Administered IAM user permissions as well as EC2 role-based access to sensitive</w:t>
+      </w:r>
+      <w:r>
+        <w:t xml:space="preserve"> </w:t>
+      </w:r>
+      <w:r>
+        <w:t xml:space="preserve">credentials.</w:t>
+      </w:r>
+      <w:r>
+        <w:t xml:space="preserve"> </w:t>
+      </w:r>
+      <w:r>
+        <w:t xml:space="preserve">* Profiled performance requirements of different bioinformatic workers to efficiently</w:t>
+      </w:r>
+      <w:r>
+        <w:t xml:space="preserve"> </w:t>
+      </w:r>
+      <w:r>
+        <w:t xml:space="preserve">size instances for company's needs.</w:t>
+      </w:r>
+      <w:r>
+        <w:t xml:space="preserve"> </w:t>
+      </w:r>
+      <w:r>
+        <w:t xml:space="preserve">* Led periodic reviews of our expenses, planning and executing steps to reduce our</w:t>
+      </w:r>
+      <w:r>
+        <w:t xml:space="preserve"> </w:t>
+      </w:r>
+      <w:r>
+        <w:t xml:space="preserve">costs.</w:t>
       </w:r>
     </w:p>
     <w:p>
@@ -664,78 +859,52 @@
         <w:pStyle w:val="DefinitionTerm"/>
       </w:pPr>
       <w:r>
-        <w:t xml:space="preserve">Hadoop Stack</w:t>
-      </w:r>
-    </w:p>
-    <w:p>
-      <w:pPr>
-        <w:pStyle w:val="Definition"/>
-      </w:pPr>
-      <w:r>
-        <w:t xml:space="preserve">I've used a variety of technologies in the Hadoop ecosystem for model</w:t>
-      </w:r>
-      <w:r>
-        <w:t xml:space="preserve"> </w:t>
-      </w:r>
-      <w:r>
-        <w:t xml:space="preserve">training and analytics: MapReduce, Yarn, HBase, Hive, Scalding, etc.</w:t>
-      </w:r>
-    </w:p>
-    <w:p>
-      <w:pPr>
-        <w:pStyle w:val="Compact"/>
-        <w:pStyle w:val="Definition"/>
-        <w:numPr>
-          <w:numId w:val="1009"/>
-          <w:ilvl w:val="0"/>
-        </w:numPr>
-      </w:pPr>
-      <w:r>
-        <w:t xml:space="preserve">Ported Wibi's ecosystem to different versions of the Cloudera Distribution</w:t>
-      </w:r>
-      <w:r>
-        <w:t xml:space="preserve"> </w:t>
-      </w:r>
-      <w:r>
-        <w:t xml:space="preserve">of Hadoop and others, dealing with the bugs and changes along the way.</w:t>
-      </w:r>
-    </w:p>
-    <w:p>
-      <w:pPr>
-        <w:pStyle w:val="Compact"/>
-        <w:pStyle w:val="Definition"/>
-        <w:numPr>
-          <w:numId w:val="1009"/>
-          <w:ilvl w:val="0"/>
-        </w:numPr>
-      </w:pPr>
-      <w:r>
-        <w:t xml:space="preserve">Debugged numerous grungy issues in HBase ecosystem, such as ZooKeeper</w:t>
-      </w:r>
-      <w:r>
-        <w:t xml:space="preserve"> </w:t>
-      </w:r>
-      <w:r>
-        <w:t xml:space="preserve">references, unblocking coworkers.</w:t>
-      </w:r>
-    </w:p>
-    <w:p>
-      <w:pPr>
-        <w:pStyle w:val="Compact"/>
-        <w:pStyle w:val="Definition"/>
-        <w:numPr>
-          <w:numId w:val="1009"/>
-          <w:ilvl w:val="0"/>
-        </w:numPr>
-      </w:pPr>
-      <w:r>
-        <w:t xml:space="preserve">Put in yet more grunge-work hours on Dropbox's giant Hive cluster,</w:t>
-      </w:r>
-      <w:r>
-        <w:t xml:space="preserve"> </w:t>
-      </w:r>
-      <w:r>
-        <w:t xml:space="preserve">migrating namenodes on a live cluster, debugging subtle Zookeeper locks, etc.</w:t>
+        <w:t xml:space="preserve">Scrum and hygienic coding</w:t>
+      </w:r>
+    </w:p>
+    <w:p>
+      <w:pPr>
+        <w:pStyle w:val="Compact"/>
+        <w:pStyle w:val="Definition"/>
+      </w:pPr>
+      <w:r>
+        <w:t xml:space="preserve">I was one of the first scrum masters at WibiData. Everyone does it differently.</w:t>
+      </w:r>
+      <w:r>
+        <w:t xml:space="preserve"> </w:t>
+      </w:r>
+      <w:r>
+        <w:t xml:space="preserve">* Led Sprint Planning for Wibi's platform team, working</w:t>
+      </w:r>
+      <w:r>
+        <w:t xml:space="preserve"> </w:t>
+      </w:r>
+      <w:r>
+        <w:t xml:space="preserve">with Product to prioritize tasks.</w:t>
+      </w:r>
+      <w:r>
+        <w:t xml:space="preserve"> </w:t>
+      </w:r>
+      <w:r>
+        <w:t xml:space="preserve">* Established much of our culture of code reviews, tooling, etc.</w:t>
+      </w:r>
+      <w:r>
+        <w:t xml:space="preserve"> </w:t>
+      </w:r>
+      <w:r>
+        <w:t xml:space="preserve">* Owned the effort on writing our Python style guide.</w:t>
+      </w:r>
+      <w:r>
+        <w:t xml:space="preserve"> </w:t>
+      </w:r>
+      <w:r>
+        <w:t xml:space="preserve">* At TraceGenomics introduced our first implementations of sprint planning and</w:t>
+      </w:r>
+      <w:r>
+        <w:t xml:space="preserve"> </w:t>
+      </w:r>
+      <w:r>
+        <w:t xml:space="preserve">code reviews.</w:t>
       </w:r>
     </w:p>
     <w:p>
@@ -743,101 +912,52 @@
         <w:pStyle w:val="DefinitionTerm"/>
       </w:pPr>
       <w:r>
-        <w:t xml:space="preserve">Scrum and hygienic coding</w:t>
-      </w:r>
-    </w:p>
-    <w:p>
-      <w:pPr>
-        <w:pStyle w:val="Definition"/>
-      </w:pPr>
-      <w:r>
-        <w:t xml:space="preserve">I was one of the first scrum masters at WibiData. Everyone does it differently.</w:t>
-      </w:r>
-    </w:p>
-    <w:p>
-      <w:pPr>
-        <w:pStyle w:val="Compact"/>
-        <w:pStyle w:val="Definition"/>
-        <w:numPr>
-          <w:numId w:val="1010"/>
-          <w:ilvl w:val="0"/>
-        </w:numPr>
-      </w:pPr>
-      <w:r>
-        <w:t xml:space="preserve">Led Sprint Planning for Wibi's platform team, working</w:t>
-      </w:r>
-      <w:r>
-        <w:t xml:space="preserve"> </w:t>
-      </w:r>
-      <w:r>
-        <w:t xml:space="preserve">with Product to prioritize tasks.</w:t>
-      </w:r>
-    </w:p>
-    <w:p>
-      <w:pPr>
-        <w:pStyle w:val="Compact"/>
-        <w:pStyle w:val="Definition"/>
-        <w:numPr>
-          <w:numId w:val="1010"/>
-          <w:ilvl w:val="0"/>
-        </w:numPr>
-      </w:pPr>
-      <w:r>
-        <w:t xml:space="preserve">Established much of our culture of code reviews, tooling, etc.</w:t>
-      </w:r>
-    </w:p>
-    <w:p>
-      <w:pPr>
-        <w:pStyle w:val="Compact"/>
-        <w:pStyle w:val="Definition"/>
-        <w:numPr>
-          <w:numId w:val="1010"/>
-          <w:ilvl w:val="0"/>
-        </w:numPr>
-      </w:pPr>
-      <w:r>
-        <w:t xml:space="preserve">Owned the effort on writing our Python style guide.</w:t>
-      </w:r>
-    </w:p>
-    <w:p>
-      <w:pPr>
-        <w:pStyle w:val="DefinitionTerm"/>
-      </w:pPr>
-      <w:r>
-        <w:t xml:space="preserve">Go-lang and Rust</w:t>
-      </w:r>
-    </w:p>
-    <w:p>
-      <w:pPr>
-        <w:pStyle w:val="Compact"/>
-        <w:pStyle w:val="Definition"/>
-      </w:pPr>
-      <w:r>
-        <w:t xml:space="preserve">Still learning these technologies, but I'm really excited about their potential.</w:t>
-      </w:r>
-      <w:r>
-        <w:t xml:space="preserve"> </w:t>
-      </w:r>
-      <w:r>
-        <w:t xml:space="preserve">* Currently re-implementing Dropbox's legacy and feature-creeped blockstore with a Go-based</w:t>
-      </w:r>
-      <w:r>
-        <w:t xml:space="preserve"> </w:t>
-      </w:r>
-      <w:r>
-        <w:t xml:space="preserve">solution for reasons of performance, safety, and cleanliness.</w:t>
-      </w:r>
-      <w:r>
-        <w:t xml:space="preserve"> </w:t>
-      </w:r>
-      <w:r>
-        <w:t xml:space="preserve">* Coded a number of silly slack bots to practice Go and Rust:</w:t>
-      </w:r>
-      <w:r>
-        <w:t xml:space="preserve"> </w:t>
-      </w:r>
-      <w:r>
-        <w:t xml:space="preserve">* https://github.com/sqrl/slack-quoter Bot to save and replay humorous slack quotes</w:t>
+        <w:t xml:space="preserve">Rust</w:t>
+      </w:r>
+    </w:p>
+    <w:p>
+      <w:pPr>
+        <w:pStyle w:val="Compact"/>
+        <w:pStyle w:val="Definition"/>
+      </w:pPr>
+      <w:r>
+        <w:t xml:space="preserve">Still learning this technology, but I'm really excited about its potential for critical, low</w:t>
+      </w:r>
+      <w:r>
+        <w:t xml:space="preserve"> </w:t>
+      </w:r>
+      <w:r>
+        <w:t xml:space="preserve">level code.</w:t>
+      </w:r>
+      <w:r>
+        <w:t xml:space="preserve"> </w:t>
+      </w:r>
+      <w:r>
+        <w:t xml:space="preserve">* Coded a number of slack and discord bots to practice Rust:</w:t>
+      </w:r>
+      <w:r>
+        <w:t xml:space="preserve"> </w:t>
+      </w:r>
+      <w:r>
+        <w:t xml:space="preserve">* https://github.com/hyena/gnoll-roll Discord dice bot</w:t>
+      </w:r>
+      <w:r>
+        <w:t xml:space="preserve"> </w:t>
+      </w:r>
+      <w:r>
+        <w:t xml:space="preserve">* https://github.com/hyena/blood-money Webapp in Rust that pulled real time auction house</w:t>
+      </w:r>
+      <w:r>
+        <w:t xml:space="preserve"> </w:t>
+      </w:r>
+      <w:r>
+        <w:t xml:space="preserve">data from the World of Warcraft API and advised on trade good prices for players. Handled</w:t>
+      </w:r>
+      <w:r>
+        <w:t xml:space="preserve"> </w:t>
+      </w:r>
+      <w:r>
+        <w:t xml:space="preserve">thousands of requests per day at its height. Defunct now.</w:t>
       </w:r>
       <w:r>
         <w:t xml:space="preserve"> </w:t>
@@ -851,19 +971,13 @@
       <w:r>
         <w:t xml:space="preserve">fortune cookie style.</w:t>
       </w:r>
-      <w:r>
-        <w:t xml:space="preserve"> </w:t>
-      </w:r>
-      <w:r>
-        <w:t xml:space="preserve">* https://github.com/sqrl/slack-logger Super simple bot that logs slack conversations</w:t>
-      </w:r>
     </w:p>
     <w:p>
       <w:pPr>
         <w:pStyle w:val="Heading2"/>
       </w:pPr>
-      <w:bookmarkStart w:id="30" w:name="education"/>
-      <w:bookmarkEnd w:id="30"/>
+      <w:bookmarkStart w:id="31" w:name="education"/>
+      <w:bookmarkEnd w:id="31"/>
       <w:r>
         <w:t xml:space="preserve">Education</w:t>
       </w:r>
@@ -918,7 +1032,7 @@
         <w:pStyle w:val="Compact"/>
         <w:pStyle w:val="Definition"/>
         <w:numPr>
-          <w:numId w:val="1011"/>
+          <w:numId w:val="1009"/>
           <w:ilvl w:val="0"/>
         </w:numPr>
       </w:pPr>
@@ -934,7 +1048,7 @@
       <w:r>
         <w:t xml:space="preserve"> </w:t>
       </w:r>
-      <w:hyperlink r:id="rId31">
+      <w:hyperlink r:id="rId32">
         <w:r>
           <w:rPr>
             <w:rStyle w:val="Hyperlink"/>
@@ -951,7 +1065,7 @@
       <w:r>
         <w:t xml:space="preserve"> </w:t>
       </w:r>
-      <w:hyperlink r:id="rId32">
+      <w:hyperlink r:id="rId33">
         <w:r>
           <w:rPr>
             <w:rStyle w:val="Hyperlink"/>
@@ -968,7 +1082,7 @@
         <w:pStyle w:val="Compact"/>
         <w:pStyle w:val="Definition"/>
         <w:numPr>
-          <w:numId w:val="1011"/>
+          <w:numId w:val="1009"/>
           <w:ilvl w:val="0"/>
         </w:numPr>
       </w:pPr>
@@ -984,7 +1098,7 @@
       <w:r>
         <w:t xml:space="preserve"> </w:t>
       </w:r>
-      <w:hyperlink r:id="rId33">
+      <w:hyperlink r:id="rId34">
         <w:r>
           <w:rPr>
             <w:rStyle w:val="Hyperlink"/>
@@ -1001,7 +1115,7 @@
       <w:r>
         <w:t xml:space="preserve"> </w:t>
       </w:r>
-      <w:hyperlink r:id="rId34">
+      <w:hyperlink r:id="rId35">
         <w:r>
           <w:rPr>
             <w:rStyle w:val="Hyperlink"/>
@@ -1024,7 +1138,7 @@
         <w:pStyle w:val="Compact"/>
         <w:pStyle w:val="Definition"/>
         <w:numPr>
-          <w:numId w:val="1011"/>
+          <w:numId w:val="1009"/>
           <w:ilvl w:val="0"/>
         </w:numPr>
       </w:pPr>
@@ -1040,7 +1154,7 @@
       <w:r>
         <w:t xml:space="preserve"> </w:t>
       </w:r>
-      <w:hyperlink r:id="rId35">
+      <w:hyperlink r:id="rId36">
         <w:r>
           <w:rPr>
             <w:rStyle w:val="Hyperlink"/>
@@ -1060,7 +1174,7 @@
       <w:r>
         <w:t xml:space="preserve"> </w:t>
       </w:r>
-      <w:hyperlink r:id="rId36">
+      <w:hyperlink r:id="rId37">
         <w:r>
           <w:rPr>
             <w:rStyle w:val="Hyperlink"/>
@@ -1077,7 +1191,7 @@
       <w:r>
         <w:t xml:space="preserve"> </w:t>
       </w:r>
-      <w:hyperlink r:id="rId37">
+      <w:hyperlink r:id="rId38">
         <w:r>
           <w:rPr>
             <w:rStyle w:val="Hyperlink"/>
@@ -1091,7 +1205,7 @@
         <w:pStyle w:val="Compact"/>
         <w:pStyle w:val="Definition"/>
         <w:numPr>
-          <w:numId w:val="1011"/>
+          <w:numId w:val="1009"/>
           <w:ilvl w:val="0"/>
         </w:numPr>
       </w:pPr>
@@ -1107,7 +1221,7 @@
       <w:r>
         <w:t xml:space="preserve"> </w:t>
       </w:r>
-      <w:hyperlink r:id="rId38">
+      <w:hyperlink r:id="rId39">
         <w:r>
           <w:rPr>
             <w:rStyle w:val="Hyperlink"/>
@@ -1166,7 +1280,7 @@
         <w:pStyle w:val="Compact"/>
         <w:pStyle w:val="Definition"/>
         <w:numPr>
-          <w:numId w:val="1012"/>
+          <w:numId w:val="1010"/>
           <w:ilvl w:val="0"/>
         </w:numPr>
       </w:pPr>
@@ -1188,7 +1302,7 @@
       <w:r>
         <w:t xml:space="preserve"> </w:t>
       </w:r>
-      <w:hyperlink r:id="rId39">
+      <w:hyperlink r:id="rId40">
         <w:r>
           <w:rPr>
             <w:rStyle w:val="Hyperlink"/>
@@ -1202,7 +1316,7 @@
         <w:pStyle w:val="Compact"/>
         <w:pStyle w:val="Definition"/>
         <w:numPr>
-          <w:numId w:val="1012"/>
+          <w:numId w:val="1010"/>
           <w:ilvl w:val="0"/>
         </w:numPr>
       </w:pPr>
@@ -1232,142 +1346,21 @@
       <w:pPr>
         <w:pStyle w:val="Heading2"/>
       </w:pPr>
-      <w:bookmarkStart w:id="40" w:name="twitch-specific-information"/>
-      <w:bookmarkEnd w:id="40"/>
-      <w:r>
-        <w:t xml:space="preserve">Twitch Specific Information</w:t>
-      </w:r>
-    </w:p>
-    <w:p>
-      <w:pPr>
-        <w:pStyle w:val="Compact"/>
-        <w:numPr>
-          <w:numId w:val="1013"/>
+      <w:bookmarkStart w:id="41" w:name="hobbies-and-other-activities"/>
+      <w:bookmarkEnd w:id="41"/>
+      <w:r>
+        <w:t xml:space="preserve">Hobbies and Other Activities</w:t>
+      </w:r>
+    </w:p>
+    <w:p>
+      <w:pPr>
+        <w:pStyle w:val="Compact"/>
+        <w:numPr>
+          <w:numId w:val="1011"/>
           <w:ilvl w:val="0"/>
         </w:numPr>
       </w:pPr>
-      <w:r>
-        <w:t xml:space="preserve">My stream:</w:t>
-      </w:r>
-      <w:r>
-        <w:t xml:space="preserve"> </w:t>
-      </w:r>
-      <w:hyperlink r:id="rId41">
-        <w:r>
-          <w:rPr>
-            <w:rStyle w:val="Hyperlink"/>
-          </w:rPr>
-          <w:t xml:space="preserve">twitch.tv/cyberskunk</w:t>
-        </w:r>
-      </w:hyperlink>
-      <w:r>
-        <w:t xml:space="preserve"> </w:t>
-      </w:r>
-      <w:r>
-        <w:t xml:space="preserve">Mostly features me losing at PvP in various games.</w:t>
-      </w:r>
-    </w:p>
-    <w:p>
-      <w:pPr>
-        <w:pStyle w:val="Compact"/>
-        <w:numPr>
-          <w:numId w:val="1013"/>
-          <w:ilvl w:val="0"/>
-        </w:numPr>
-      </w:pPr>
-      <w:r>
-        <w:t xml:space="preserve">Favorite streamers currently:</w:t>
-      </w:r>
-    </w:p>
-    <w:p>
-      <w:pPr>
-        <w:pStyle w:val="Compact"/>
-        <w:numPr>
-          <w:numId w:val="1014"/>
-          <w:ilvl w:val="1"/>
-        </w:numPr>
-      </w:pPr>
       <w:hyperlink r:id="rId42">
-        <w:r>
-          <w:rPr>
-            <w:rStyle w:val="Hyperlink"/>
-          </w:rPr>
-          <w:t xml:space="preserve">twitch.tv/sheevergaming</w:t>
-        </w:r>
-      </w:hyperlink>
-      <w:r>
-        <w:t xml:space="preserve"> </w:t>
-      </w:r>
-      <w:r>
-        <w:t xml:space="preserve">First streamer I supported. Did so much for women in Dota casting.</w:t>
-      </w:r>
-    </w:p>
-    <w:p>
-      <w:pPr>
-        <w:pStyle w:val="Compact"/>
-        <w:numPr>
-          <w:numId w:val="1014"/>
-          <w:ilvl w:val="1"/>
-        </w:numPr>
-      </w:pPr>
-      <w:hyperlink r:id="rId43">
-        <w:r>
-          <w:rPr>
-            <w:rStyle w:val="Hyperlink"/>
-          </w:rPr>
-          <w:t xml:space="preserve">twitch.tv/almightysavo</w:t>
-        </w:r>
-      </w:hyperlink>
-      <w:r>
-        <w:t xml:space="preserve"> </w:t>
-      </w:r>
-      <w:r>
-        <w:t xml:space="preserve">Always fun to watch. First Twitch Creative I followed after Ross.</w:t>
-      </w:r>
-    </w:p>
-    <w:p>
-      <w:pPr>
-        <w:pStyle w:val="Compact"/>
-        <w:numPr>
-          <w:numId w:val="1014"/>
-          <w:ilvl w:val="1"/>
-        </w:numPr>
-      </w:pPr>
-      <w:r>
-        <w:t xml:space="preserve">Any Dark Souls stream, really.</w:t>
-      </w:r>
-    </w:p>
-    <w:p>
-      <w:pPr>
-        <w:pStyle w:val="Compact"/>
-        <w:numPr>
-          <w:numId w:val="1013"/>
-          <w:ilvl w:val="0"/>
-        </w:numPr>
-      </w:pPr>
-      <w:r>
-        <w:t xml:space="preserve">Favorite games of 2015/2016: Undertale, Dark Souls III, Stellaris, Guild Wars 2</w:t>
-      </w:r>
-    </w:p>
-    <w:p>
-      <w:pPr>
-        <w:pStyle w:val="Heading2"/>
-      </w:pPr>
-      <w:bookmarkStart w:id="44" w:name="hobbies-and-other-activities"/>
-      <w:bookmarkEnd w:id="44"/>
-      <w:r>
-        <w:t xml:space="preserve">Hobbies and Other Activities</w:t>
-      </w:r>
-    </w:p>
-    <w:p>
-      <w:pPr>
-        <w:pStyle w:val="Compact"/>
-        <w:numPr>
-          <w:numId w:val="1015"/>
-          <w:ilvl w:val="0"/>
-        </w:numPr>
-      </w:pPr>
-      <w:hyperlink r:id="rId45">
         <w:r>
           <w:rPr>
             <w:rStyle w:val="Hyperlink"/>
@@ -1380,11 +1373,11 @@
       <w:pPr>
         <w:pStyle w:val="Compact"/>
         <w:numPr>
-          <w:numId w:val="1015"/>
+          <w:numId w:val="1011"/>
           <w:ilvl w:val="0"/>
         </w:numPr>
       </w:pPr>
-      <w:hyperlink r:id="rId46">
+      <w:hyperlink r:id="rId43">
         <w:r>
           <w:rPr>
             <w:rStyle w:val="Hyperlink"/>
@@ -1397,7 +1390,7 @@
       <w:pPr>
         <w:pStyle w:val="Compact"/>
         <w:numPr>
-          <w:numId w:val="1015"/>
+          <w:numId w:val="1011"/>
           <w:ilvl w:val="0"/>
         </w:numPr>
       </w:pPr>
@@ -1407,7 +1400,7 @@
       <w:r>
         <w:t xml:space="preserve"> </w:t>
       </w:r>
-      <w:hyperlink r:id="rId47">
+      <w:hyperlink r:id="rId44">
         <w:r>
           <w:rPr>
             <w:rStyle w:val="Hyperlink"/>
@@ -1524,7 +1517,7 @@
     </w:lvl>
   </w:abstractNum>
   <w:abstractNum w:abstractNumId="990">
-    <w:nsid w:val="e0e2d6c2"/>
+    <w:nsid w:val="4cb53a23"/>
     <w:multiLevelType w:val="multilevel"/>
     <w:lvl w:ilvl="0">
       <w:numFmt w:val="bullet"/>
@@ -1605,7 +1598,7 @@
     </w:lvl>
   </w:abstractNum>
   <w:abstractNum w:abstractNumId="991">
-    <w:nsid w:val="365802eb"/>
+    <w:nsid w:val="ae38f7ce"/>
     <w:multiLevelType w:val="multilevel"/>
     <w:lvl w:ilvl="0">
       <w:numFmt w:val="bullet"/>
@@ -1722,18 +1715,6 @@
     <w:abstractNumId w:val="991"/>
   </w:num>
   <w:num w:numId="1011">
-    <w:abstractNumId w:val="991"/>
-  </w:num>
-  <w:num w:numId="1012">
-    <w:abstractNumId w:val="991"/>
-  </w:num>
-  <w:num w:numId="1013">
-    <w:abstractNumId w:val="991"/>
-  </w:num>
-  <w:num w:numId="1014">
-    <w:abstractNumId w:val="991"/>
-  </w:num>
-  <w:num w:numId="1015">
     <w:abstractNumId w:val="991"/>
   </w:num>
 </w:numbering>

</xml_diff>

<commit_message>
Fix some broken bullet points
</commit_message>
<xml_diff>
--- a/index.docx
+++ b/index.docx
@@ -84,7 +84,6 @@
     </w:p>
     <w:p>
       <w:pPr>
-        <w:pStyle w:val="Compact"/>
         <w:pStyle w:val="Definition"/>
       </w:pPr>
       <w:r>
@@ -114,11 +113,18 @@
       <w:r>
         <w:t xml:space="preserve">(Burlingame, Californa)</w:t>
       </w:r>
-      <w:r>
-        <w:t xml:space="preserve"> </w:t>
-      </w:r>
-      <w:r>
-        <w:t xml:space="preserve">* Designed and implemented the backend pipeline and software stack for analyzing genomic</w:t>
+    </w:p>
+    <w:p>
+      <w:pPr>
+        <w:pStyle w:val="Compact"/>
+        <w:pStyle w:val="Definition"/>
+        <w:numPr>
+          <w:numId w:val="1001"/>
+          <w:ilvl w:val="0"/>
+        </w:numPr>
+      </w:pPr>
+      <w:r>
+        <w:t xml:space="preserve">Designed and implemented the backend pipeline and software stack for analyzing genomic</w:t>
       </w:r>
       <w:r>
         <w:t xml:space="preserve"> </w:t>
@@ -126,23 +132,44 @@
       <w:r>
         <w:t xml:space="preserve">information using parallel computing, reducing compute time from days to minutes.</w:t>
       </w:r>
-      <w:r>
-        <w:t xml:space="preserve"> </w:t>
-      </w:r>
-      <w:r>
-        <w:t xml:space="preserve">* Advised and mentored the engineering team as the most senior engineer for 3 years.</w:t>
-      </w:r>
-      <w:r>
-        <w:t xml:space="preserve"> </w:t>
-      </w:r>
-      <w:r>
-        <w:t xml:space="preserve">* Optimized cloud computing to save over 70% per month on compute costs.</w:t>
-      </w:r>
-      <w:r>
-        <w:t xml:space="preserve"> </w:t>
-      </w:r>
-      <w:r>
-        <w:t xml:space="preserve">* Acted as the security engineer on the team; deployed security practices and firewall</w:t>
+    </w:p>
+    <w:p>
+      <w:pPr>
+        <w:pStyle w:val="Compact"/>
+        <w:pStyle w:val="Definition"/>
+        <w:numPr>
+          <w:numId w:val="1001"/>
+          <w:ilvl w:val="0"/>
+        </w:numPr>
+      </w:pPr>
+      <w:r>
+        <w:t xml:space="preserve">Advised and mentored the engineering team as the most senior engineer for 3 years.</w:t>
+      </w:r>
+    </w:p>
+    <w:p>
+      <w:pPr>
+        <w:pStyle w:val="Compact"/>
+        <w:pStyle w:val="Definition"/>
+        <w:numPr>
+          <w:numId w:val="1001"/>
+          <w:ilvl w:val="0"/>
+        </w:numPr>
+      </w:pPr>
+      <w:r>
+        <w:t xml:space="preserve">Optimized cloud computing to save over 70% per month on compute costs.</w:t>
+      </w:r>
+    </w:p>
+    <w:p>
+      <w:pPr>
+        <w:pStyle w:val="Compact"/>
+        <w:pStyle w:val="Definition"/>
+        <w:numPr>
+          <w:numId w:val="1001"/>
+          <w:ilvl w:val="0"/>
+        </w:numPr>
+      </w:pPr>
+      <w:r>
+        <w:t xml:space="preserve">Acted as the security engineer on the team; deployed security practices and firewall</w:t>
       </w:r>
       <w:r>
         <w:t xml:space="preserve"> </w:t>
@@ -208,7 +235,7 @@
         <w:pStyle w:val="Compact"/>
         <w:pStyle w:val="Definition"/>
         <w:numPr>
-          <w:numId w:val="1001"/>
+          <w:numId w:val="1002"/>
           <w:ilvl w:val="0"/>
         </w:numPr>
       </w:pPr>
@@ -227,33 +254,33 @@
         <w:pStyle w:val="Compact"/>
         <w:pStyle w:val="Definition"/>
         <w:numPr>
+          <w:numId w:val="1003"/>
+          <w:ilvl w:val="1"/>
+        </w:numPr>
+      </w:pPr>
+      <w:r>
+        <w:t xml:space="preserve">Query Service: A RESTful API for Hive and Presto queries.</w:t>
+      </w:r>
+    </w:p>
+    <w:p>
+      <w:pPr>
+        <w:pStyle w:val="Compact"/>
+        <w:pStyle w:val="Definition"/>
+        <w:numPr>
+          <w:numId w:val="1003"/>
+          <w:ilvl w:val="1"/>
+        </w:numPr>
+      </w:pPr>
+      <w:r>
+        <w:t xml:space="preserve">ETL Service: A RESTful API for safely managing job pipelines.</w:t>
+      </w:r>
+    </w:p>
+    <w:p>
+      <w:pPr>
+        <w:pStyle w:val="Compact"/>
+        <w:pStyle w:val="Definition"/>
+        <w:numPr>
           <w:numId w:val="1002"/>
-          <w:ilvl w:val="1"/>
-        </w:numPr>
-      </w:pPr>
-      <w:r>
-        <w:t xml:space="preserve">Query Service: A RESTful API for Hive and Presto queries.</w:t>
-      </w:r>
-    </w:p>
-    <w:p>
-      <w:pPr>
-        <w:pStyle w:val="Compact"/>
-        <w:pStyle w:val="Definition"/>
-        <w:numPr>
-          <w:numId w:val="1002"/>
-          <w:ilvl w:val="1"/>
-        </w:numPr>
-      </w:pPr>
-      <w:r>
-        <w:t xml:space="preserve">ETL Service: A RESTful API for safely managing job pipelines.</w:t>
-      </w:r>
-    </w:p>
-    <w:p>
-      <w:pPr>
-        <w:pStyle w:val="Compact"/>
-        <w:pStyle w:val="Definition"/>
-        <w:numPr>
-          <w:numId w:val="1001"/>
           <w:ilvl w:val="0"/>
         </w:numPr>
       </w:pPr>
@@ -312,7 +339,7 @@
         <w:pStyle w:val="Compact"/>
         <w:pStyle w:val="Definition"/>
         <w:numPr>
-          <w:numId w:val="1003"/>
+          <w:numId w:val="1004"/>
           <w:ilvl w:val="0"/>
         </w:numPr>
       </w:pPr>
@@ -325,7 +352,7 @@
         <w:pStyle w:val="Compact"/>
         <w:pStyle w:val="Definition"/>
         <w:numPr>
-          <w:numId w:val="1003"/>
+          <w:numId w:val="1004"/>
           <w:ilvl w:val="0"/>
         </w:numPr>
       </w:pPr>
@@ -344,32 +371,32 @@
         <w:pStyle w:val="Compact"/>
         <w:pStyle w:val="Definition"/>
         <w:numPr>
+          <w:numId w:val="1005"/>
+          <w:ilvl w:val="1"/>
+        </w:numPr>
+      </w:pPr>
+      <w:r>
+        <w:t xml:space="preserve">Our platform was used in production to deliver real-time</w:t>
+      </w:r>
+      <w:r>
+        <w:t xml:space="preserve"> </w:t>
+      </w:r>
+      <w:r>
+        <w:t xml:space="preserve">product recommendations at two large retail customers, including holiday</w:t>
+      </w:r>
+      <w:r>
+        <w:t xml:space="preserve"> </w:t>
+      </w:r>
+      <w:r>
+        <w:t xml:space="preserve">traffic.</w:t>
+      </w:r>
+    </w:p>
+    <w:p>
+      <w:pPr>
+        <w:pStyle w:val="Compact"/>
+        <w:pStyle w:val="Definition"/>
+        <w:numPr>
           <w:numId w:val="1004"/>
-          <w:ilvl w:val="1"/>
-        </w:numPr>
-      </w:pPr>
-      <w:r>
-        <w:t xml:space="preserve">Our platform was used in production to deliver real-time</w:t>
-      </w:r>
-      <w:r>
-        <w:t xml:space="preserve"> </w:t>
-      </w:r>
-      <w:r>
-        <w:t xml:space="preserve">product recommendations at two large retail customers, including holiday</w:t>
-      </w:r>
-      <w:r>
-        <w:t xml:space="preserve"> </w:t>
-      </w:r>
-      <w:r>
-        <w:t xml:space="preserve">traffic.</w:t>
-      </w:r>
-    </w:p>
-    <w:p>
-      <w:pPr>
-        <w:pStyle w:val="Compact"/>
-        <w:pStyle w:val="Definition"/>
-        <w:numPr>
-          <w:numId w:val="1003"/>
           <w:ilvl w:val="0"/>
         </w:numPr>
       </w:pPr>
@@ -396,7 +423,7 @@
         <w:pStyle w:val="Compact"/>
         <w:pStyle w:val="Definition"/>
         <w:numPr>
-          <w:numId w:val="1005"/>
+          <w:numId w:val="1006"/>
           <w:ilvl w:val="1"/>
         </w:numPr>
       </w:pPr>
@@ -415,7 +442,7 @@
         <w:pStyle w:val="Compact"/>
         <w:pStyle w:val="Definition"/>
         <w:numPr>
-          <w:numId w:val="1005"/>
+          <w:numId w:val="1006"/>
           <w:ilvl w:val="1"/>
         </w:numPr>
       </w:pPr>
@@ -434,7 +461,7 @@
         <w:pStyle w:val="Compact"/>
         <w:pStyle w:val="Definition"/>
         <w:numPr>
-          <w:numId w:val="1005"/>
+          <w:numId w:val="1006"/>
           <w:ilvl w:val="1"/>
         </w:numPr>
       </w:pPr>
@@ -469,7 +496,7 @@
       <w:pPr>
         <w:pStyle w:val="Definition"/>
         <w:numPr>
-          <w:numId w:val="1003"/>
+          <w:numId w:val="1004"/>
           <w:ilvl w:val="0"/>
         </w:numPr>
       </w:pPr>
@@ -488,7 +515,7 @@
         <w:pStyle w:val="Compact"/>
         <w:pStyle w:val="Definition"/>
         <w:numPr>
-          <w:numId w:val="1003"/>
+          <w:numId w:val="1004"/>
           <w:ilvl w:val="0"/>
         </w:numPr>
       </w:pPr>
@@ -501,7 +528,7 @@
         <w:pStyle w:val="Compact"/>
         <w:pStyle w:val="Definition"/>
         <w:numPr>
-          <w:numId w:val="1006"/>
+          <w:numId w:val="1007"/>
           <w:ilvl w:val="1"/>
         </w:numPr>
       </w:pPr>
@@ -514,7 +541,7 @@
         <w:pStyle w:val="Compact"/>
         <w:pStyle w:val="Definition"/>
         <w:numPr>
-          <w:numId w:val="1006"/>
+          <w:numId w:val="1007"/>
           <w:ilvl w:val="1"/>
         </w:numPr>
       </w:pPr>
@@ -573,7 +600,7 @@
         <w:pStyle w:val="Compact"/>
         <w:pStyle w:val="Definition"/>
         <w:numPr>
-          <w:numId w:val="1007"/>
+          <w:numId w:val="1008"/>
           <w:ilvl w:val="0"/>
         </w:numPr>
       </w:pPr>
@@ -633,29 +660,49 @@
     </w:p>
     <w:p>
       <w:pPr>
-        <w:pStyle w:val="Compact"/>
         <w:pStyle w:val="Definition"/>
       </w:pPr>
       <w:r>
         <w:t xml:space="preserve">I've used python at just about every company for scripting as well as systems coding.</w:t>
       </w:r>
-      <w:r>
-        <w:t xml:space="preserve"> </w:t>
-      </w:r>
-      <w:r>
-        <w:t xml:space="preserve">* Wrote data pipelines of workers running bioinformatics on a queue of work items</w:t>
-      </w:r>
-      <w:r>
-        <w:t xml:space="preserve"> </w:t>
-      </w:r>
-      <w:r>
-        <w:t xml:space="preserve">* Slack bots for alerting and integrations with external services such as Google sheets</w:t>
-      </w:r>
-      <w:r>
-        <w:t xml:space="preserve"> </w:t>
-      </w:r>
-      <w:r>
-        <w:t xml:space="preserve">* Authored devtools and simple but helpful build components, e.g.</w:t>
+    </w:p>
+    <w:p>
+      <w:pPr>
+        <w:pStyle w:val="Compact"/>
+        <w:pStyle w:val="Definition"/>
+        <w:numPr>
+          <w:numId w:val="1009"/>
+          <w:ilvl w:val="0"/>
+        </w:numPr>
+      </w:pPr>
+      <w:r>
+        <w:t xml:space="preserve">Wrote data pipelines of workers running bioinformatics on a queue of work items</w:t>
+      </w:r>
+    </w:p>
+    <w:p>
+      <w:pPr>
+        <w:pStyle w:val="Compact"/>
+        <w:pStyle w:val="Definition"/>
+        <w:numPr>
+          <w:numId w:val="1009"/>
+          <w:ilvl w:val="0"/>
+        </w:numPr>
+      </w:pPr>
+      <w:r>
+        <w:t xml:space="preserve">Slack bots for alerting and integrations with external services such as Google sheets</w:t>
+      </w:r>
+    </w:p>
+    <w:p>
+      <w:pPr>
+        <w:pStyle w:val="Compact"/>
+        <w:pStyle w:val="Definition"/>
+        <w:numPr>
+          <w:numId w:val="1009"/>
+          <w:ilvl w:val="0"/>
+        </w:numPr>
+      </w:pPr>
+      <w:r>
+        <w:t xml:space="preserve">Authored devtools and simple but helpful build components, e.g.</w:t>
       </w:r>
       <w:r>
         <w:t xml:space="preserve"> </w:t>
@@ -680,11 +727,18 @@
       <w:r>
         <w:t xml:space="preserve">share build artifacts.</w:t>
       </w:r>
-      <w:r>
-        <w:t xml:space="preserve"> </w:t>
-      </w:r>
-      <w:r>
-        <w:t xml:space="preserve">* Worked on large Python-based backend systems such as Dropbox's Python based blockstore</w:t>
+    </w:p>
+    <w:p>
+      <w:pPr>
+        <w:pStyle w:val="Compact"/>
+        <w:pStyle w:val="Definition"/>
+        <w:numPr>
+          <w:numId w:val="1009"/>
+          <w:ilvl w:val="0"/>
+        </w:numPr>
+      </w:pPr>
+      <w:r>
+        <w:t xml:space="preserve">Worked on large Python-based backend systems such as Dropbox's Python based blockstore</w:t>
       </w:r>
       <w:r>
         <w:t xml:space="preserve"> </w:t>
@@ -749,7 +803,7 @@
         <w:pStyle w:val="Compact"/>
         <w:pStyle w:val="Definition"/>
         <w:numPr>
-          <w:numId w:val="1008"/>
+          <w:numId w:val="1010"/>
           <w:ilvl w:val="0"/>
         </w:numPr>
       </w:pPr>
@@ -768,7 +822,7 @@
         <w:pStyle w:val="Compact"/>
         <w:pStyle w:val="Definition"/>
         <w:numPr>
-          <w:numId w:val="1008"/>
+          <w:numId w:val="1010"/>
           <w:ilvl w:val="0"/>
         </w:numPr>
       </w:pPr>
@@ -787,7 +841,7 @@
         <w:pStyle w:val="Compact"/>
         <w:pStyle w:val="Definition"/>
         <w:numPr>
-          <w:numId w:val="1008"/>
+          <w:numId w:val="1010"/>
           <w:ilvl w:val="0"/>
         </w:numPr>
       </w:pPr>
@@ -811,17 +865,23 @@
     </w:p>
     <w:p>
       <w:pPr>
-        <w:pStyle w:val="Compact"/>
         <w:pStyle w:val="Definition"/>
       </w:pPr>
       <w:r>
         <w:t xml:space="preserve">At TraceGenomics, we used Amazon's cloud platform for most of our infrastructure</w:t>
       </w:r>
-      <w:r>
-        <w:t xml:space="preserve"> </w:t>
-      </w:r>
-      <w:r>
-        <w:t xml:space="preserve">* Administered IAM user permissions as well as EC2 role-based access to sensitive</w:t>
+    </w:p>
+    <w:p>
+      <w:pPr>
+        <w:pStyle w:val="Compact"/>
+        <w:pStyle w:val="Definition"/>
+        <w:numPr>
+          <w:numId w:val="1011"/>
+          <w:ilvl w:val="0"/>
+        </w:numPr>
+      </w:pPr>
+      <w:r>
+        <w:t xml:space="preserve">Administered IAM user permissions as well as EC2 role-based access to sensitive</w:t>
       </w:r>
       <w:r>
         <w:t xml:space="preserve"> </w:t>
@@ -829,11 +889,18 @@
       <w:r>
         <w:t xml:space="preserve">credentials.</w:t>
       </w:r>
-      <w:r>
-        <w:t xml:space="preserve"> </w:t>
-      </w:r>
-      <w:r>
-        <w:t xml:space="preserve">* Profiled performance requirements of different bioinformatic workers to efficiently</w:t>
+    </w:p>
+    <w:p>
+      <w:pPr>
+        <w:pStyle w:val="Compact"/>
+        <w:pStyle w:val="Definition"/>
+        <w:numPr>
+          <w:numId w:val="1011"/>
+          <w:ilvl w:val="0"/>
+        </w:numPr>
+      </w:pPr>
+      <w:r>
+        <w:t xml:space="preserve">Profiled performance requirements of different bioinformatic workers to efficiently</w:t>
       </w:r>
       <w:r>
         <w:t xml:space="preserve"> </w:t>
@@ -841,11 +908,18 @@
       <w:r>
         <w:t xml:space="preserve">size instances for company's needs.</w:t>
       </w:r>
-      <w:r>
-        <w:t xml:space="preserve"> </w:t>
-      </w:r>
-      <w:r>
-        <w:t xml:space="preserve">* Led periodic reviews of our expenses, planning and executing steps to reduce our</w:t>
+    </w:p>
+    <w:p>
+      <w:pPr>
+        <w:pStyle w:val="Compact"/>
+        <w:pStyle w:val="Definition"/>
+        <w:numPr>
+          <w:numId w:val="1011"/>
+          <w:ilvl w:val="0"/>
+        </w:numPr>
+      </w:pPr>
+      <w:r>
+        <w:t xml:space="preserve">Led periodic reviews of our expenses, planning and executing steps to reduce our</w:t>
       </w:r>
       <w:r>
         <w:t xml:space="preserve"> </w:t>
@@ -864,17 +938,23 @@
     </w:p>
     <w:p>
       <w:pPr>
-        <w:pStyle w:val="Compact"/>
         <w:pStyle w:val="Definition"/>
       </w:pPr>
       <w:r>
         <w:t xml:space="preserve">I was one of the first scrum masters at WibiData. Everyone does it differently.</w:t>
       </w:r>
-      <w:r>
-        <w:t xml:space="preserve"> </w:t>
-      </w:r>
-      <w:r>
-        <w:t xml:space="preserve">* Led Sprint Planning for Wibi's platform team, working</w:t>
+    </w:p>
+    <w:p>
+      <w:pPr>
+        <w:pStyle w:val="Compact"/>
+        <w:pStyle w:val="Definition"/>
+        <w:numPr>
+          <w:numId w:val="1012"/>
+          <w:ilvl w:val="0"/>
+        </w:numPr>
+      </w:pPr>
+      <w:r>
+        <w:t xml:space="preserve">Led Sprint Planning for Wibi's platform team, working</w:t>
       </w:r>
       <w:r>
         <w:t xml:space="preserve"> </w:t>
@@ -882,23 +962,44 @@
       <w:r>
         <w:t xml:space="preserve">with Product to prioritize tasks.</w:t>
       </w:r>
-      <w:r>
-        <w:t xml:space="preserve"> </w:t>
-      </w:r>
-      <w:r>
-        <w:t xml:space="preserve">* Established much of our culture of code reviews, tooling, etc.</w:t>
-      </w:r>
-      <w:r>
-        <w:t xml:space="preserve"> </w:t>
-      </w:r>
-      <w:r>
-        <w:t xml:space="preserve">* Owned the effort on writing our Python style guide.</w:t>
-      </w:r>
-      <w:r>
-        <w:t xml:space="preserve"> </w:t>
-      </w:r>
-      <w:r>
-        <w:t xml:space="preserve">* At TraceGenomics introduced our first implementations of sprint planning and</w:t>
+    </w:p>
+    <w:p>
+      <w:pPr>
+        <w:pStyle w:val="Compact"/>
+        <w:pStyle w:val="Definition"/>
+        <w:numPr>
+          <w:numId w:val="1012"/>
+          <w:ilvl w:val="0"/>
+        </w:numPr>
+      </w:pPr>
+      <w:r>
+        <w:t xml:space="preserve">Established much of our culture of code reviews, tooling, etc.</w:t>
+      </w:r>
+    </w:p>
+    <w:p>
+      <w:pPr>
+        <w:pStyle w:val="Compact"/>
+        <w:pStyle w:val="Definition"/>
+        <w:numPr>
+          <w:numId w:val="1012"/>
+          <w:ilvl w:val="0"/>
+        </w:numPr>
+      </w:pPr>
+      <w:r>
+        <w:t xml:space="preserve">Owned the effort on writing our Python style guide.</w:t>
+      </w:r>
+    </w:p>
+    <w:p>
+      <w:pPr>
+        <w:pStyle w:val="Compact"/>
+        <w:pStyle w:val="Definition"/>
+        <w:numPr>
+          <w:numId w:val="1012"/>
+          <w:ilvl w:val="0"/>
+        </w:numPr>
+      </w:pPr>
+      <w:r>
+        <w:t xml:space="preserve">At TraceGenomics introduced our first implementations of sprint planning and</w:t>
       </w:r>
       <w:r>
         <w:t xml:space="preserve"> </w:t>
@@ -917,7 +1018,6 @@
     </w:p>
     <w:p>
       <w:pPr>
-        <w:pStyle w:val="Compact"/>
         <w:pStyle w:val="Definition"/>
       </w:pPr>
       <w:r>
@@ -929,23 +1029,44 @@
       <w:r>
         <w:t xml:space="preserve">level code.</w:t>
       </w:r>
-      <w:r>
-        <w:t xml:space="preserve"> </w:t>
-      </w:r>
-      <w:r>
-        <w:t xml:space="preserve">* Coded a number of slack and discord bots to practice Rust:</w:t>
-      </w:r>
-      <w:r>
-        <w:t xml:space="preserve"> </w:t>
-      </w:r>
-      <w:r>
-        <w:t xml:space="preserve">* https://github.com/hyena/gnoll-roll Discord dice bot</w:t>
-      </w:r>
-      <w:r>
-        <w:t xml:space="preserve"> </w:t>
-      </w:r>
-      <w:r>
-        <w:t xml:space="preserve">* https://github.com/hyena/blood-money Webapp in Rust that pulled real time auction house</w:t>
+    </w:p>
+    <w:p>
+      <w:pPr>
+        <w:pStyle w:val="Compact"/>
+        <w:pStyle w:val="Definition"/>
+        <w:numPr>
+          <w:numId w:val="1013"/>
+          <w:ilvl w:val="0"/>
+        </w:numPr>
+      </w:pPr>
+      <w:r>
+        <w:t xml:space="preserve">Coded a number of slack and discord bots to practice Rust:</w:t>
+      </w:r>
+    </w:p>
+    <w:p>
+      <w:pPr>
+        <w:pStyle w:val="Compact"/>
+        <w:pStyle w:val="Definition"/>
+        <w:numPr>
+          <w:numId w:val="1014"/>
+          <w:ilvl w:val="1"/>
+        </w:numPr>
+      </w:pPr>
+      <w:r>
+        <w:t xml:space="preserve">https://github.com/hyena/gnoll-roll Discord dice bot</w:t>
+      </w:r>
+    </w:p>
+    <w:p>
+      <w:pPr>
+        <w:pStyle w:val="Compact"/>
+        <w:pStyle w:val="Definition"/>
+        <w:numPr>
+          <w:numId w:val="1014"/>
+          <w:ilvl w:val="1"/>
+        </w:numPr>
+      </w:pPr>
+      <w:r>
+        <w:t xml:space="preserve">https://github.com/hyena/blood-money Webapp in Rust that pulled real time auction house</w:t>
       </w:r>
       <w:r>
         <w:t xml:space="preserve"> </w:t>
@@ -959,11 +1080,18 @@
       <w:r>
         <w:t xml:space="preserve">thousands of requests per day at its height. Defunct now.</w:t>
       </w:r>
-      <w:r>
-        <w:t xml:space="preserve"> </w:t>
-      </w:r>
-      <w:r>
-        <w:t xml:space="preserve">* https://github.com/hyena/professor_sloak Bot that gives people random pokemon on request,</w:t>
+    </w:p>
+    <w:p>
+      <w:pPr>
+        <w:pStyle w:val="Compact"/>
+        <w:pStyle w:val="Definition"/>
+        <w:numPr>
+          <w:numId w:val="1014"/>
+          <w:ilvl w:val="1"/>
+        </w:numPr>
+      </w:pPr>
+      <w:r>
+        <w:t xml:space="preserve">https://github.com/hyena/professor_sloak Bot that gives people random pokemon on request,</w:t>
       </w:r>
       <w:r>
         <w:t xml:space="preserve"> </w:t>
@@ -1032,7 +1160,7 @@
         <w:pStyle w:val="Compact"/>
         <w:pStyle w:val="Definition"/>
         <w:numPr>
-          <w:numId w:val="1009"/>
+          <w:numId w:val="1015"/>
           <w:ilvl w:val="0"/>
         </w:numPr>
       </w:pPr>
@@ -1082,7 +1210,7 @@
         <w:pStyle w:val="Compact"/>
         <w:pStyle w:val="Definition"/>
         <w:numPr>
-          <w:numId w:val="1009"/>
+          <w:numId w:val="1015"/>
           <w:ilvl w:val="0"/>
         </w:numPr>
       </w:pPr>
@@ -1138,7 +1266,7 @@
         <w:pStyle w:val="Compact"/>
         <w:pStyle w:val="Definition"/>
         <w:numPr>
-          <w:numId w:val="1009"/>
+          <w:numId w:val="1015"/>
           <w:ilvl w:val="0"/>
         </w:numPr>
       </w:pPr>
@@ -1205,7 +1333,7 @@
         <w:pStyle w:val="Compact"/>
         <w:pStyle w:val="Definition"/>
         <w:numPr>
-          <w:numId w:val="1009"/>
+          <w:numId w:val="1015"/>
           <w:ilvl w:val="0"/>
         </w:numPr>
       </w:pPr>
@@ -1280,7 +1408,7 @@
         <w:pStyle w:val="Compact"/>
         <w:pStyle w:val="Definition"/>
         <w:numPr>
-          <w:numId w:val="1010"/>
+          <w:numId w:val="1016"/>
           <w:ilvl w:val="0"/>
         </w:numPr>
       </w:pPr>
@@ -1316,7 +1444,7 @@
         <w:pStyle w:val="Compact"/>
         <w:pStyle w:val="Definition"/>
         <w:numPr>
-          <w:numId w:val="1010"/>
+          <w:numId w:val="1016"/>
           <w:ilvl w:val="0"/>
         </w:numPr>
       </w:pPr>
@@ -1356,7 +1484,7 @@
       <w:pPr>
         <w:pStyle w:val="Compact"/>
         <w:numPr>
-          <w:numId w:val="1011"/>
+          <w:numId w:val="1017"/>
           <w:ilvl w:val="0"/>
         </w:numPr>
       </w:pPr>
@@ -1373,7 +1501,7 @@
       <w:pPr>
         <w:pStyle w:val="Compact"/>
         <w:numPr>
-          <w:numId w:val="1011"/>
+          <w:numId w:val="1017"/>
           <w:ilvl w:val="0"/>
         </w:numPr>
       </w:pPr>
@@ -1390,7 +1518,7 @@
       <w:pPr>
         <w:pStyle w:val="Compact"/>
         <w:numPr>
-          <w:numId w:val="1011"/>
+          <w:numId w:val="1017"/>
           <w:ilvl w:val="0"/>
         </w:numPr>
       </w:pPr>
@@ -1517,7 +1645,7 @@
     </w:lvl>
   </w:abstractNum>
   <w:abstractNum w:abstractNumId="990">
-    <w:nsid w:val="4cb53a23"/>
+    <w:nsid w:val="bb31977d"/>
     <w:multiLevelType w:val="multilevel"/>
     <w:lvl w:ilvl="0">
       <w:numFmt w:val="bullet"/>
@@ -1598,7 +1726,7 @@
     </w:lvl>
   </w:abstractNum>
   <w:abstractNum w:abstractNumId="991">
-    <w:nsid w:val="ae38f7ce"/>
+    <w:nsid w:val="ec18b9ef"/>
     <w:multiLevelType w:val="multilevel"/>
     <w:lvl w:ilvl="0">
       <w:numFmt w:val="bullet"/>
@@ -1715,6 +1843,24 @@
     <w:abstractNumId w:val="991"/>
   </w:num>
   <w:num w:numId="1011">
+    <w:abstractNumId w:val="991"/>
+  </w:num>
+  <w:num w:numId="1012">
+    <w:abstractNumId w:val="991"/>
+  </w:num>
+  <w:num w:numId="1013">
+    <w:abstractNumId w:val="991"/>
+  </w:num>
+  <w:num w:numId="1014">
+    <w:abstractNumId w:val="991"/>
+  </w:num>
+  <w:num w:numId="1015">
+    <w:abstractNumId w:val="991"/>
+  </w:num>
+  <w:num w:numId="1016">
+    <w:abstractNumId w:val="991"/>
+  </w:num>
+  <w:num w:numId="1017">
     <w:abstractNumId w:val="991"/>
   </w:num>
 </w:numbering>

</xml_diff>